<commit_message>
day_6 after vocational training
</commit_message>
<xml_diff>
--- a/Arsh goyal Dsa sheet.docx
+++ b/Arsh goyal Dsa sheet.docx
@@ -227,6 +227,56 @@
         <w:rPr>
           <w:rFonts w:ascii="Calibri" w:hAnsi="Calibri" w:cs="Calibri" w:eastAsia="Calibri"/>
           <w:b/>
+          <w:color w:val="FF0000"/>
+          <w:spacing w:val="0"/>
+          <w:position w:val="0"/>
+          <w:sz w:val="32"/>
+          <w:shd w:fill="auto" w:val="clear"/>
+        </w:rPr>
+        <w:t xml:space="preserve">Tips - 1 </w:t>
+      </w:r>
+      <w:r>
+        <w:rPr>
+          <w:rFonts w:ascii="Calibri" w:hAnsi="Calibri" w:cs="Calibri" w:eastAsia="Calibri"/>
+          <w:b/>
+          <w:color w:val="auto"/>
+          <w:spacing w:val="0"/>
+          <w:position w:val="0"/>
+          <w:sz w:val="24"/>
+          <w:shd w:fill="auto" w:val="clear"/>
+        </w:rPr>
+        <w:t xml:space="preserve">=&gt; </w:t>
+      </w:r>
+      <w:r>
+        <w:rPr>
+          <w:rFonts w:ascii="Calibri" w:hAnsi="Calibri" w:cs="Calibri" w:eastAsia="Calibri"/>
+          <w:color w:val="auto"/>
+          <w:spacing w:val="0"/>
+          <w:position w:val="0"/>
+          <w:sz w:val="24"/>
+          <w:shd w:fill="auto" w:val="clear"/>
+        </w:rPr>
+        <w:t xml:space="preserve">when we travese graph through bfs then we reach at any vertex in minimum time from root vertex. So we can use this aproach to find the shortest path b/w two vertex. We also find the shortest path using dfs but it will take more time than this aproach.</w:t>
+      </w:r>
+    </w:p>
+    <w:p>
+      <w:pPr>
+        <w:spacing w:before="0" w:after="200" w:line="276"/>
+        <w:ind w:right="0" w:left="0" w:firstLine="0"/>
+        <w:jc w:val="left"/>
+        <w:rPr>
+          <w:rFonts w:ascii="Calibri" w:hAnsi="Calibri" w:cs="Calibri" w:eastAsia="Calibri"/>
+          <w:color w:val="auto"/>
+          <w:spacing w:val="0"/>
+          <w:position w:val="0"/>
+          <w:sz w:val="24"/>
+          <w:shd w:fill="auto" w:val="clear"/>
+        </w:rPr>
+      </w:pPr>
+      <w:r>
+        <w:rPr>
+          <w:rFonts w:ascii="Calibri" w:hAnsi="Calibri" w:cs="Calibri" w:eastAsia="Calibri"/>
+          <w:b/>
           <w:color w:val="auto"/>
           <w:spacing w:val="0"/>
           <w:position w:val="0"/>
@@ -287,6 +337,1045 @@
           <w:shd w:fill="auto" w:val="clear"/>
         </w:rPr>
         <w:t xml:space="preserve">hint_1=&gt; in this question we have to move recursivily first we complete each of the element conected with other and then we move to other.</w:t>
+      </w:r>
+    </w:p>
+    <w:p>
+      <w:pPr>
+        <w:spacing w:before="0" w:after="200" w:line="276"/>
+        <w:ind w:right="0" w:left="0" w:firstLine="0"/>
+        <w:jc w:val="left"/>
+        <w:rPr>
+          <w:rFonts w:ascii="Calibri" w:hAnsi="Calibri" w:cs="Calibri" w:eastAsia="Calibri"/>
+          <w:color w:val="auto"/>
+          <w:spacing w:val="0"/>
+          <w:position w:val="0"/>
+          <w:sz w:val="24"/>
+          <w:shd w:fill="auto" w:val="clear"/>
+        </w:rPr>
+      </w:pPr>
+      <w:r>
+        <w:rPr>
+          <w:rFonts w:ascii="Calibri" w:hAnsi="Calibri" w:cs="Calibri" w:eastAsia="Calibri"/>
+          <w:b/>
+          <w:color w:val="auto"/>
+          <w:spacing w:val="0"/>
+          <w:position w:val="0"/>
+          <w:sz w:val="24"/>
+          <w:shd w:fill="auto" w:val="clear"/>
+        </w:rPr>
+        <w:t xml:space="preserve">Q-3=&gt; Detect cycle in an undirected graph (</w:t>
+      </w:r>
+      <w:hyperlink xmlns:r="http://schemas.openxmlformats.org/officeDocument/2006/relationships" r:id="docRId2">
+        <w:r>
+          <w:rPr>
+            <w:rFonts w:ascii="Calibri" w:hAnsi="Calibri" w:cs="Calibri" w:eastAsia="Calibri"/>
+            <w:b/>
+            <w:color w:val="0000FF"/>
+            <w:spacing w:val="0"/>
+            <w:position w:val="0"/>
+            <w:sz w:val="24"/>
+            <w:u w:val="single"/>
+            <w:shd w:fill="auto" w:val="clear"/>
+          </w:rPr>
+          <w:t xml:space="preserve">https://practice.geeksforgeeks.org/problems/detect-cycle-in-an-undirected-graph/1#</w:t>
+        </w:r>
+      </w:hyperlink>
+      <w:r>
+        <w:rPr>
+          <w:rFonts w:ascii="Calibri" w:hAnsi="Calibri" w:cs="Calibri" w:eastAsia="Calibri"/>
+          <w:b/>
+          <w:color w:val="auto"/>
+          <w:spacing w:val="0"/>
+          <w:position w:val="0"/>
+          <w:sz w:val="24"/>
+          <w:shd w:fill="auto" w:val="clear"/>
+        </w:rPr>
+        <w:t xml:space="preserve">)</w:t>
+      </w:r>
+    </w:p>
+    <w:p>
+      <w:pPr>
+        <w:spacing w:before="0" w:after="200" w:line="276"/>
+        <w:ind w:right="0" w:left="0" w:firstLine="0"/>
+        <w:jc w:val="left"/>
+        <w:rPr>
+          <w:rFonts w:ascii="Calibri" w:hAnsi="Calibri" w:cs="Calibri" w:eastAsia="Calibri"/>
+          <w:color w:val="auto"/>
+          <w:spacing w:val="0"/>
+          <w:position w:val="0"/>
+          <w:sz w:val="24"/>
+          <w:shd w:fill="auto" w:val="clear"/>
+        </w:rPr>
+      </w:pPr>
+      <w:r>
+        <w:rPr>
+          <w:rFonts w:ascii="Calibri" w:hAnsi="Calibri" w:cs="Calibri" w:eastAsia="Calibri"/>
+          <w:color w:val="auto"/>
+          <w:spacing w:val="0"/>
+          <w:position w:val="0"/>
+          <w:sz w:val="24"/>
+          <w:shd w:fill="auto" w:val="clear"/>
+        </w:rPr>
+        <w:t xml:space="preserve">hint_1=&gt; hame ye dhyan rakhna hai ki ye undirected graph hai to ham apne just last wale vertex pe nahi ja sakte hai iske liye hame ek pre data ko fun. ke sath hi bhejna hoga aur ham dfs ke samay pre ke alawa baki sab me jayenge. baki sab kuchh dfs hi hai.</w:t>
+      </w:r>
+    </w:p>
+    <w:p>
+      <w:pPr>
+        <w:spacing w:before="0" w:after="200" w:line="276"/>
+        <w:ind w:right="0" w:left="0" w:firstLine="0"/>
+        <w:jc w:val="left"/>
+        <w:rPr>
+          <w:rFonts w:ascii="Calibri" w:hAnsi="Calibri" w:cs="Calibri" w:eastAsia="Calibri"/>
+          <w:color w:val="auto"/>
+          <w:spacing w:val="0"/>
+          <w:position w:val="0"/>
+          <w:sz w:val="24"/>
+          <w:shd w:fill="auto" w:val="clear"/>
+        </w:rPr>
+      </w:pPr>
+      <w:r>
+        <w:rPr>
+          <w:rFonts w:ascii="Calibri" w:hAnsi="Calibri" w:cs="Calibri" w:eastAsia="Calibri"/>
+          <w:b/>
+          <w:color w:val="auto"/>
+          <w:spacing w:val="0"/>
+          <w:position w:val="0"/>
+          <w:sz w:val="24"/>
+          <w:shd w:fill="auto" w:val="clear"/>
+        </w:rPr>
+        <w:t xml:space="preserve">Q-4=&gt; Detect cycle in an directed graph (</w:t>
+      </w:r>
+      <w:hyperlink xmlns:r="http://schemas.openxmlformats.org/officeDocument/2006/relationships" r:id="docRId3">
+        <w:r>
+          <w:rPr>
+            <w:rFonts w:ascii="Calibri" w:hAnsi="Calibri" w:cs="Calibri" w:eastAsia="Calibri"/>
+            <w:b/>
+            <w:color w:val="0000FF"/>
+            <w:spacing w:val="0"/>
+            <w:position w:val="0"/>
+            <w:sz w:val="24"/>
+            <w:u w:val="single"/>
+            <w:shd w:fill="auto" w:val="clear"/>
+          </w:rPr>
+          <w:t xml:space="preserve">https://www.geeksforgeeks.org/detect-cycle-in-a-graph/</w:t>
+        </w:r>
+      </w:hyperlink>
+    </w:p>
+    <w:p>
+      <w:pPr>
+        <w:spacing w:before="0" w:after="200" w:line="276"/>
+        <w:ind w:right="0" w:left="0" w:firstLine="0"/>
+        <w:jc w:val="left"/>
+        <w:rPr>
+          <w:rFonts w:ascii="Calibri" w:hAnsi="Calibri" w:cs="Calibri" w:eastAsia="Calibri"/>
+          <w:b/>
+          <w:color w:val="auto"/>
+          <w:spacing w:val="0"/>
+          <w:position w:val="0"/>
+          <w:sz w:val="56"/>
+          <w:shd w:fill="auto" w:val="clear"/>
+        </w:rPr>
+      </w:pPr>
+      <w:r>
+        <w:rPr>
+          <w:rFonts w:ascii="Calibri" w:hAnsi="Calibri" w:cs="Calibri" w:eastAsia="Calibri"/>
+          <w:color w:val="auto"/>
+          <w:spacing w:val="0"/>
+          <w:position w:val="0"/>
+          <w:sz w:val="24"/>
+          <w:shd w:fill="auto" w:val="clear"/>
+        </w:rPr>
+        <w:t xml:space="preserve">hint_1=&gt; iss wale circle detection me hame ye dhyan rakhna hai ki ham jab dfs karte hue deep ja rahe ho to agar kahi pe visited 1 milta hai to sirf tabhi 1 return karna hai jab uss node ko ham abhi tak jitne depth pe ho waha tak usko traverse kar ke aaye ho isiliye ham ek aur check vector lekar chalenge aur jab deep jayenge to usko call kar denge aur jab bahar aayenge to usko delete kar denge and time complexity ke liye hame agara kisi round ko check kar chuke hai to uss round ke pahle hi return 0 kar dena hai;</w:t>
+      </w:r>
+    </w:p>
+    <w:p>
+      <w:pPr>
+        <w:spacing w:before="0" w:after="200" w:line="276"/>
+        <w:ind w:right="0" w:left="0" w:firstLine="0"/>
+        <w:jc w:val="left"/>
+        <w:rPr>
+          <w:rFonts w:ascii="Calibri" w:hAnsi="Calibri" w:cs="Calibri" w:eastAsia="Calibri"/>
+          <w:color w:val="000000"/>
+          <w:spacing w:val="0"/>
+          <w:position w:val="0"/>
+          <w:sz w:val="24"/>
+          <w:shd w:fill="auto" w:val="clear"/>
+        </w:rPr>
+      </w:pPr>
+      <w:r>
+        <w:rPr>
+          <w:rFonts w:ascii="Calibri" w:hAnsi="Calibri" w:cs="Calibri" w:eastAsia="Calibri"/>
+          <w:b/>
+          <w:color w:val="auto"/>
+          <w:spacing w:val="0"/>
+          <w:position w:val="0"/>
+          <w:sz w:val="24"/>
+          <w:shd w:fill="auto" w:val="clear"/>
+        </w:rPr>
+        <w:t xml:space="preserve">Q-5=&gt; Topological sort (</w:t>
+      </w:r>
+      <w:hyperlink xmlns:r="http://schemas.openxmlformats.org/officeDocument/2006/relationships" r:id="docRId4">
+        <w:r>
+          <w:rPr>
+            <w:rFonts w:ascii="Calibri" w:hAnsi="Calibri" w:cs="Calibri" w:eastAsia="Calibri"/>
+            <w:b/>
+            <w:color w:val="0000FF"/>
+            <w:spacing w:val="0"/>
+            <w:position w:val="0"/>
+            <w:sz w:val="24"/>
+            <w:u w:val="single"/>
+            <w:shd w:fill="auto" w:val="clear"/>
+          </w:rPr>
+          <w:t xml:space="preserve">https://practice.geeksforgeeks.org/problems/topological-sort/1</w:t>
+        </w:r>
+      </w:hyperlink>
+      <w:r>
+        <w:rPr>
+          <w:rFonts w:ascii="Calibri" w:hAnsi="Calibri" w:cs="Calibri" w:eastAsia="Calibri"/>
+          <w:b/>
+          <w:color w:val="000000"/>
+          <w:spacing w:val="0"/>
+          <w:position w:val="0"/>
+          <w:sz w:val="24"/>
+          <w:shd w:fill="auto" w:val="clear"/>
+        </w:rPr>
+        <w:t xml:space="preserve">)</w:t>
+      </w:r>
+    </w:p>
+    <w:p>
+      <w:pPr>
+        <w:spacing w:before="0" w:after="200" w:line="276"/>
+        <w:ind w:right="0" w:left="0" w:firstLine="0"/>
+        <w:jc w:val="left"/>
+        <w:rPr>
+          <w:rFonts w:ascii="Calibri" w:hAnsi="Calibri" w:cs="Calibri" w:eastAsia="Calibri"/>
+          <w:color w:val="auto"/>
+          <w:spacing w:val="0"/>
+          <w:position w:val="0"/>
+          <w:sz w:val="24"/>
+          <w:shd w:fill="auto" w:val="clear"/>
+        </w:rPr>
+      </w:pPr>
+      <w:r>
+        <w:rPr>
+          <w:rFonts w:ascii="Calibri" w:hAnsi="Calibri" w:cs="Calibri" w:eastAsia="Calibri"/>
+          <w:color w:val="auto"/>
+          <w:spacing w:val="0"/>
+          <w:position w:val="0"/>
+          <w:sz w:val="24"/>
+          <w:shd w:fill="auto" w:val="clear"/>
+        </w:rPr>
+        <w:t xml:space="preserve">hint_1=&gt; in this question we have to use stack to track the item in deep jab bhi ham deep jaye aur jab bhi ham sabse deepest place se nikalne lage to uss ele ko stack me push kar de phir last me stack me se top se nikal kar usko vector me dal lenge.</w:t>
+      </w:r>
+    </w:p>
+    <w:p>
+      <w:pPr>
+        <w:spacing w:before="0" w:after="200" w:line="276"/>
+        <w:ind w:right="0" w:left="0" w:firstLine="0"/>
+        <w:jc w:val="left"/>
+        <w:rPr>
+          <w:rFonts w:ascii="Calibri" w:hAnsi="Calibri" w:cs="Calibri" w:eastAsia="Calibri"/>
+          <w:color w:val="auto"/>
+          <w:spacing w:val="0"/>
+          <w:position w:val="0"/>
+          <w:sz w:val="24"/>
+          <w:shd w:fill="auto" w:val="clear"/>
+        </w:rPr>
+      </w:pPr>
+      <w:r>
+        <w:rPr>
+          <w:rFonts w:ascii="Calibri" w:hAnsi="Calibri" w:cs="Calibri" w:eastAsia="Calibri"/>
+          <w:b/>
+          <w:color w:val="FF0000"/>
+          <w:spacing w:val="0"/>
+          <w:position w:val="0"/>
+          <w:sz w:val="32"/>
+          <w:shd w:fill="auto" w:val="clear"/>
+        </w:rPr>
+        <w:t xml:space="preserve">kahn's algorithem</w:t>
+      </w:r>
+      <w:r>
+        <w:rPr>
+          <w:rFonts w:ascii="Calibri" w:hAnsi="Calibri" w:cs="Calibri" w:eastAsia="Calibri"/>
+          <w:b/>
+          <w:color w:val="FF0000"/>
+          <w:spacing w:val="0"/>
+          <w:position w:val="0"/>
+          <w:sz w:val="24"/>
+          <w:shd w:fill="auto" w:val="clear"/>
+        </w:rPr>
+        <w:t xml:space="preserve"> </w:t>
+      </w:r>
+      <w:r>
+        <w:rPr>
+          <w:rFonts w:ascii="Calibri" w:hAnsi="Calibri" w:cs="Calibri" w:eastAsia="Calibri"/>
+          <w:b/>
+          <w:color w:val="auto"/>
+          <w:spacing w:val="0"/>
+          <w:position w:val="0"/>
+          <w:sz w:val="24"/>
+          <w:shd w:fill="auto" w:val="clear"/>
+        </w:rPr>
+        <w:t xml:space="preserve">=&gt; </w:t>
+      </w:r>
+      <w:r>
+        <w:rPr>
+          <w:rFonts w:ascii="Calibri" w:hAnsi="Calibri" w:cs="Calibri" w:eastAsia="Calibri"/>
+          <w:color w:val="auto"/>
+          <w:spacing w:val="0"/>
+          <w:position w:val="0"/>
+          <w:sz w:val="24"/>
+          <w:shd w:fill="auto" w:val="clear"/>
+        </w:rPr>
+        <w:t xml:space="preserve">jab ham topological short ko bfs ka use karke karte hai to usi ko kahn's algorithem kahte hai. isme hame ek aur data structure ka use hoga jisme ham ye store karenge ki kis node pe kitne path aa rhe hai aur jis node pe koi bhi path nahi aa raha hoga wo obius si bat hai ki pahle hi rahega isiliye use ham queue me store kar lenge aur jab bhi ham isko pop kar ke iske agal bagal walo ko traverse karenge to unke incoming path ko - kar denge aur agar wo 0 hai to queue me le lenge; </w:t>
+      </w:r>
+    </w:p>
+    <w:p>
+      <w:pPr>
+        <w:spacing w:before="0" w:after="200" w:line="276"/>
+        <w:ind w:right="0" w:left="0" w:firstLine="0"/>
+        <w:jc w:val="left"/>
+        <w:rPr>
+          <w:rFonts w:ascii="Calibri" w:hAnsi="Calibri" w:cs="Calibri" w:eastAsia="Calibri"/>
+          <w:color w:val="auto"/>
+          <w:spacing w:val="0"/>
+          <w:position w:val="0"/>
+          <w:sz w:val="24"/>
+          <w:shd w:fill="auto" w:val="clear"/>
+        </w:rPr>
+      </w:pPr>
+      <w:r>
+        <w:rPr>
+          <w:rFonts w:ascii="Calibri" w:hAnsi="Calibri" w:cs="Calibri" w:eastAsia="Calibri"/>
+          <w:b/>
+          <w:color w:val="FF0000"/>
+          <w:spacing w:val="0"/>
+          <w:position w:val="0"/>
+          <w:sz w:val="32"/>
+          <w:shd w:fill="auto" w:val="clear"/>
+        </w:rPr>
+        <w:t xml:space="preserve">kahn's algorithem</w:t>
+      </w:r>
+      <w:r>
+        <w:rPr>
+          <w:rFonts w:ascii="Calibri" w:hAnsi="Calibri" w:cs="Calibri" w:eastAsia="Calibri"/>
+          <w:b/>
+          <w:color w:val="FF0000"/>
+          <w:spacing w:val="0"/>
+          <w:position w:val="0"/>
+          <w:sz w:val="24"/>
+          <w:shd w:fill="auto" w:val="clear"/>
+        </w:rPr>
+        <w:t xml:space="preserve"> </w:t>
+      </w:r>
+      <w:r>
+        <w:rPr>
+          <w:rFonts w:ascii="Calibri" w:hAnsi="Calibri" w:cs="Calibri" w:eastAsia="Calibri"/>
+          <w:b/>
+          <w:color w:val="auto"/>
+          <w:spacing w:val="0"/>
+          <w:position w:val="0"/>
+          <w:sz w:val="24"/>
+          <w:shd w:fill="auto" w:val="clear"/>
+        </w:rPr>
+        <w:t xml:space="preserve">=&gt; </w:t>
+      </w:r>
+      <w:r>
+        <w:rPr>
+          <w:rFonts w:ascii="Calibri" w:hAnsi="Calibri" w:cs="Calibri" w:eastAsia="Calibri"/>
+          <w:color w:val="auto"/>
+          <w:spacing w:val="0"/>
+          <w:position w:val="0"/>
+          <w:sz w:val="24"/>
+          <w:shd w:fill="auto" w:val="clear"/>
+        </w:rPr>
+        <w:t xml:space="preserve">isi ka use kar ke ham directed graph me cycle bhi detect kar sakte hai using bfs (mens agar koi puchhe ki bfs se cycle kaise find karenge directed graph me to ham simple kahn's algorithem ka use karke topological sort vector nikalenge agar hame valid vector mila matlab cycle nahi hai kyuki topological sort directed acyclic graph me hi hota hai cyclic me ye nahi hota ) aur validataion check karne ke liye simple vector ke length ko number of node se compare kar lenge agar = hua matlab valid hai aur nahi to invalid;</w:t>
+      </w:r>
+    </w:p>
+    <w:p>
+      <w:pPr>
+        <w:spacing w:before="0" w:after="200" w:line="276"/>
+        <w:ind w:right="0" w:left="0" w:firstLine="0"/>
+        <w:jc w:val="left"/>
+        <w:rPr>
+          <w:rFonts w:ascii="Calibri" w:hAnsi="Calibri" w:cs="Calibri" w:eastAsia="Calibri"/>
+          <w:color w:val="auto"/>
+          <w:spacing w:val="0"/>
+          <w:position w:val="0"/>
+          <w:sz w:val="24"/>
+          <w:shd w:fill="auto" w:val="clear"/>
+        </w:rPr>
+      </w:pPr>
+      <w:r>
+        <w:rPr>
+          <w:rFonts w:ascii="Calibri" w:hAnsi="Calibri" w:cs="Calibri" w:eastAsia="Calibri"/>
+          <w:b/>
+          <w:color w:val="auto"/>
+          <w:spacing w:val="0"/>
+          <w:position w:val="0"/>
+          <w:sz w:val="24"/>
+          <w:shd w:fill="auto" w:val="clear"/>
+        </w:rPr>
+        <w:t xml:space="preserve">Q-6=&gt; Shortest path in an undirected unweighted graph (</w:t>
+      </w:r>
+      <w:hyperlink xmlns:r="http://schemas.openxmlformats.org/officeDocument/2006/relationships" r:id="docRId5">
+        <w:r>
+          <w:rPr>
+            <w:rFonts w:ascii="Calibri" w:hAnsi="Calibri" w:cs="Calibri" w:eastAsia="Calibri"/>
+            <w:b/>
+            <w:color w:val="0000FF"/>
+            <w:spacing w:val="0"/>
+            <w:position w:val="0"/>
+            <w:sz w:val="24"/>
+            <w:u w:val="single"/>
+            <w:shd w:fill="auto" w:val="clear"/>
+          </w:rPr>
+          <w:t xml:space="preserve">https://www.codingninjas.com/codestudio/problems/shortest-path-in-an-unweighted-graph_981297?leftPanelTab=0</w:t>
+        </w:r>
+        <w:r>
+          <w:rPr>
+            <w:rFonts w:ascii="Calibri" w:hAnsi="Calibri" w:cs="Calibri" w:eastAsia="Calibri"/>
+            <w:b/>
+            <w:color w:val="0000FF"/>
+            <w:spacing w:val="0"/>
+            <w:position w:val="0"/>
+            <w:sz w:val="24"/>
+            <w:u w:val="single"/>
+            <w:shd w:fill="auto" w:val="clear"/>
+          </w:rPr>
+          <w:t xml:space="preserve"> HYPERLINK "https://www.codingninjas.com/codestudio/problems/shortest-path-in-an-unweighted-graph_981297?leftPanelTab=0&amp;utm_source=youtube&amp;utm_medium=affiliate&amp;utm_campaign=Lovebabbar"</w:t>
+        </w:r>
+        <w:r>
+          <w:rPr>
+            <w:rFonts w:ascii="Calibri" w:hAnsi="Calibri" w:cs="Calibri" w:eastAsia="Calibri"/>
+            <w:b/>
+            <w:color w:val="0000FF"/>
+            <w:spacing w:val="0"/>
+            <w:position w:val="0"/>
+            <w:sz w:val="24"/>
+            <w:u w:val="single"/>
+            <w:shd w:fill="auto" w:val="clear"/>
+          </w:rPr>
+          <w:t xml:space="preserve">&amp;</w:t>
+        </w:r>
+        <w:r>
+          <w:rPr>
+            <w:rFonts w:ascii="Calibri" w:hAnsi="Calibri" w:cs="Calibri" w:eastAsia="Calibri"/>
+            <w:b/>
+            <w:color w:val="0000FF"/>
+            <w:spacing w:val="0"/>
+            <w:position w:val="0"/>
+            <w:sz w:val="24"/>
+            <w:u w:val="single"/>
+            <w:shd w:fill="auto" w:val="clear"/>
+          </w:rPr>
+          <w:t xml:space="preserve"> HYPERLINK "https://www.codingninjas.com/codestudio/problems/shortest-path-in-an-unweighted-graph_981297?leftPanelTab=0&amp;utm_source=youtube&amp;utm_medium=affiliate&amp;utm_campaign=Lovebabbar"</w:t>
+        </w:r>
+        <w:r>
+          <w:rPr>
+            <w:rFonts w:ascii="Calibri" w:hAnsi="Calibri" w:cs="Calibri" w:eastAsia="Calibri"/>
+            <w:b/>
+            <w:color w:val="0000FF"/>
+            <w:spacing w:val="0"/>
+            <w:position w:val="0"/>
+            <w:sz w:val="24"/>
+            <w:u w:val="single"/>
+            <w:shd w:fill="auto" w:val="clear"/>
+          </w:rPr>
+          <w:t xml:space="preserve">utm_source=youtube</w:t>
+        </w:r>
+        <w:r>
+          <w:rPr>
+            <w:rFonts w:ascii="Calibri" w:hAnsi="Calibri" w:cs="Calibri" w:eastAsia="Calibri"/>
+            <w:b/>
+            <w:color w:val="0000FF"/>
+            <w:spacing w:val="0"/>
+            <w:position w:val="0"/>
+            <w:sz w:val="24"/>
+            <w:u w:val="single"/>
+            <w:shd w:fill="auto" w:val="clear"/>
+          </w:rPr>
+          <w:t xml:space="preserve"> HYPERLINK "https://www.codingninjas.com/codestudio/problems/shortest-path-in-an-unweighted-graph_981297?leftPanelTab=0&amp;utm_source=youtube&amp;utm_medium=affiliate&amp;utm_campaign=Lovebabbar"</w:t>
+        </w:r>
+        <w:r>
+          <w:rPr>
+            <w:rFonts w:ascii="Calibri" w:hAnsi="Calibri" w:cs="Calibri" w:eastAsia="Calibri"/>
+            <w:b/>
+            <w:color w:val="0000FF"/>
+            <w:spacing w:val="0"/>
+            <w:position w:val="0"/>
+            <w:sz w:val="24"/>
+            <w:u w:val="single"/>
+            <w:shd w:fill="auto" w:val="clear"/>
+          </w:rPr>
+          <w:t xml:space="preserve">&amp;</w:t>
+        </w:r>
+        <w:r>
+          <w:rPr>
+            <w:rFonts w:ascii="Calibri" w:hAnsi="Calibri" w:cs="Calibri" w:eastAsia="Calibri"/>
+            <w:b/>
+            <w:color w:val="0000FF"/>
+            <w:spacing w:val="0"/>
+            <w:position w:val="0"/>
+            <w:sz w:val="24"/>
+            <w:u w:val="single"/>
+            <w:shd w:fill="auto" w:val="clear"/>
+          </w:rPr>
+          <w:t xml:space="preserve"> HYPERLINK "https://www.codingninjas.com/codestudio/problems/shortest-path-in-an-unweighted-graph_981297?leftPanelTab=0&amp;utm_source=youtube&amp;utm_medium=affiliate&amp;utm_campaign=Lovebabbar"</w:t>
+        </w:r>
+        <w:r>
+          <w:rPr>
+            <w:rFonts w:ascii="Calibri" w:hAnsi="Calibri" w:cs="Calibri" w:eastAsia="Calibri"/>
+            <w:b/>
+            <w:color w:val="0000FF"/>
+            <w:spacing w:val="0"/>
+            <w:position w:val="0"/>
+            <w:sz w:val="24"/>
+            <w:u w:val="single"/>
+            <w:shd w:fill="auto" w:val="clear"/>
+          </w:rPr>
+          <w:t xml:space="preserve">utm_medium=affiliate</w:t>
+        </w:r>
+        <w:r>
+          <w:rPr>
+            <w:rFonts w:ascii="Calibri" w:hAnsi="Calibri" w:cs="Calibri" w:eastAsia="Calibri"/>
+            <w:b/>
+            <w:color w:val="0000FF"/>
+            <w:spacing w:val="0"/>
+            <w:position w:val="0"/>
+            <w:sz w:val="24"/>
+            <w:u w:val="single"/>
+            <w:shd w:fill="auto" w:val="clear"/>
+          </w:rPr>
+          <w:t xml:space="preserve"> HYPERLINK "https://www.codingninjas.com/codestudio/problems/shortest-path-in-an-unweighted-graph_981297?leftPanelTab=0&amp;utm_source=youtube&amp;utm_medium=affiliate&amp;utm_campaign=Lovebabbar"</w:t>
+        </w:r>
+        <w:r>
+          <w:rPr>
+            <w:rFonts w:ascii="Calibri" w:hAnsi="Calibri" w:cs="Calibri" w:eastAsia="Calibri"/>
+            <w:b/>
+            <w:color w:val="0000FF"/>
+            <w:spacing w:val="0"/>
+            <w:position w:val="0"/>
+            <w:sz w:val="24"/>
+            <w:u w:val="single"/>
+            <w:shd w:fill="auto" w:val="clear"/>
+          </w:rPr>
+          <w:t xml:space="preserve">&amp;</w:t>
+        </w:r>
+        <w:r>
+          <w:rPr>
+            <w:rFonts w:ascii="Calibri" w:hAnsi="Calibri" w:cs="Calibri" w:eastAsia="Calibri"/>
+            <w:b/>
+            <w:color w:val="0000FF"/>
+            <w:spacing w:val="0"/>
+            <w:position w:val="0"/>
+            <w:sz w:val="24"/>
+            <w:u w:val="single"/>
+            <w:shd w:fill="auto" w:val="clear"/>
+          </w:rPr>
+          <w:t xml:space="preserve"> HYPERLINK "https://www.codingninjas.com/codestudio/problems/shortest-path-in-an-unweighted-graph_981297?leftPanelTab=0&amp;utm_source=youtube&amp;utm_medium=affiliate&amp;utm_campaign=Lovebabbar"</w:t>
+        </w:r>
+        <w:r>
+          <w:rPr>
+            <w:rFonts w:ascii="Calibri" w:hAnsi="Calibri" w:cs="Calibri" w:eastAsia="Calibri"/>
+            <w:b/>
+            <w:color w:val="0000FF"/>
+            <w:spacing w:val="0"/>
+            <w:position w:val="0"/>
+            <w:sz w:val="24"/>
+            <w:u w:val="single"/>
+            <w:shd w:fill="auto" w:val="clear"/>
+          </w:rPr>
+          <w:t xml:space="preserve">utm_campaign=Lovebabbar</w:t>
+        </w:r>
+      </w:hyperlink>
+      <w:r>
+        <w:rPr>
+          <w:rFonts w:ascii="Calibri" w:hAnsi="Calibri" w:cs="Calibri" w:eastAsia="Calibri"/>
+          <w:b/>
+          <w:color w:val="auto"/>
+          <w:spacing w:val="0"/>
+          <w:position w:val="0"/>
+          <w:sz w:val="24"/>
+          <w:shd w:fill="auto" w:val="clear"/>
+        </w:rPr>
+        <w:t xml:space="preserve">)</w:t>
+      </w:r>
+    </w:p>
+    <w:p>
+      <w:pPr>
+        <w:spacing w:before="0" w:after="200" w:line="276"/>
+        <w:ind w:right="0" w:left="0" w:firstLine="0"/>
+        <w:jc w:val="left"/>
+        <w:rPr>
+          <w:rFonts w:ascii="Calibri" w:hAnsi="Calibri" w:cs="Calibri" w:eastAsia="Calibri"/>
+          <w:color w:val="auto"/>
+          <w:spacing w:val="0"/>
+          <w:position w:val="0"/>
+          <w:sz w:val="24"/>
+          <w:shd w:fill="auto" w:val="clear"/>
+        </w:rPr>
+      </w:pPr>
+      <w:r>
+        <w:rPr>
+          <w:rFonts w:ascii="Calibri" w:hAnsi="Calibri" w:cs="Calibri" w:eastAsia="Calibri"/>
+          <w:color w:val="auto"/>
+          <w:spacing w:val="0"/>
+          <w:position w:val="0"/>
+          <w:sz w:val="24"/>
+          <w:shd w:fill="auto" w:val="clear"/>
+        </w:rPr>
+        <w:t xml:space="preserve">hint_1=&gt; hame isme bfs ka use karna hai  bas yahi change karna hai ki jab bhi ham kisi vertex pe jaye to use vertex ke parent ko store kar lena hai isse ham reverse direction me traverse kar ke pta laga sakte hai shortest path kya hai (</w:t>
+      </w:r>
+      <w:r>
+        <w:rPr>
+          <w:rFonts w:ascii="Calibri" w:hAnsi="Calibri" w:cs="Calibri" w:eastAsia="Calibri"/>
+          <w:b/>
+          <w:color w:val="auto"/>
+          <w:spacing w:val="0"/>
+          <w:position w:val="0"/>
+          <w:sz w:val="24"/>
+          <w:shd w:fill="auto" w:val="clear"/>
+        </w:rPr>
+        <w:t xml:space="preserve">tips 1</w:t>
+      </w:r>
+      <w:r>
+        <w:rPr>
+          <w:rFonts w:ascii="Calibri" w:hAnsi="Calibri" w:cs="Calibri" w:eastAsia="Calibri"/>
+          <w:color w:val="auto"/>
+          <w:spacing w:val="0"/>
+          <w:position w:val="0"/>
+          <w:sz w:val="24"/>
+          <w:shd w:fill="auto" w:val="clear"/>
+        </w:rPr>
+        <w:t xml:space="preserve">);</w:t>
+      </w:r>
+    </w:p>
+    <w:p>
+      <w:pPr>
+        <w:spacing w:before="0" w:after="200" w:line="276"/>
+        <w:ind w:right="0" w:left="0" w:firstLine="0"/>
+        <w:jc w:val="left"/>
+        <w:rPr>
+          <w:rFonts w:ascii="Calibri" w:hAnsi="Calibri" w:cs="Calibri" w:eastAsia="Calibri"/>
+          <w:color w:val="auto"/>
+          <w:spacing w:val="0"/>
+          <w:position w:val="0"/>
+          <w:sz w:val="24"/>
+          <w:shd w:fill="auto" w:val="clear"/>
+        </w:rPr>
+      </w:pPr>
+      <w:r>
+        <w:rPr>
+          <w:rFonts w:ascii="Calibri" w:hAnsi="Calibri" w:cs="Calibri" w:eastAsia="Calibri"/>
+          <w:color w:val="auto"/>
+          <w:spacing w:val="0"/>
+          <w:position w:val="0"/>
+          <w:sz w:val="24"/>
+          <w:shd w:fill="auto" w:val="clear"/>
+        </w:rPr>
+        <w:t xml:space="preserve">hint_2=&gt; ham isme dfs ka bhi use kar sakte hai uske liye hame do array aur ek lenth ko extra bnana hai ek array me temprary path hoga jab bhi ham deep jayenge to usme vertex ko dal denge aur jab bahar ayenge to nikal lenge. Aur jab ham apne target wale vertex pe honge to uspe ham length ko compare karenge aur agar length &gt; hoga to main array me temprary wale ko store kar ke length ko change kar lenge.(see the tle submision of above question);</w:t>
+      </w:r>
+    </w:p>
+    <w:p>
+      <w:pPr>
+        <w:spacing w:before="0" w:after="200" w:line="276"/>
+        <w:ind w:right="0" w:left="0" w:firstLine="0"/>
+        <w:jc w:val="left"/>
+        <w:rPr>
+          <w:rFonts w:ascii="Calibri" w:hAnsi="Calibri" w:cs="Calibri" w:eastAsia="Calibri"/>
+          <w:color w:val="auto"/>
+          <w:spacing w:val="0"/>
+          <w:position w:val="0"/>
+          <w:sz w:val="24"/>
+          <w:shd w:fill="auto" w:val="clear"/>
+        </w:rPr>
+      </w:pPr>
+      <w:r>
+        <w:rPr>
+          <w:rFonts w:ascii="Calibri" w:hAnsi="Calibri" w:cs="Calibri" w:eastAsia="Calibri"/>
+          <w:b/>
+          <w:color w:val="auto"/>
+          <w:spacing w:val="0"/>
+          <w:position w:val="0"/>
+          <w:sz w:val="24"/>
+          <w:shd w:fill="auto" w:val="clear"/>
+        </w:rPr>
+        <w:t xml:space="preserve">Q-6=&gt; Shortest path in an undirected weighted graph (</w:t>
+      </w:r>
+      <w:hyperlink xmlns:r="http://schemas.openxmlformats.org/officeDocument/2006/relationships" r:id="docRId6">
+        <w:r>
+          <w:rPr>
+            <w:rFonts w:ascii="Calibri" w:hAnsi="Calibri" w:cs="Calibri" w:eastAsia="Calibri"/>
+            <w:b/>
+            <w:color w:val="0000FF"/>
+            <w:spacing w:val="0"/>
+            <w:position w:val="0"/>
+            <w:sz w:val="24"/>
+            <w:u w:val="single"/>
+            <w:shd w:fill="auto" w:val="clear"/>
+          </w:rPr>
+          <w:t xml:space="preserve">https://www.codingninjas.com/codestudio/problems/dijkstra-s-shortest-path_920469?leftPanelTab=0</w:t>
+        </w:r>
+        <w:r>
+          <w:rPr>
+            <w:rFonts w:ascii="Calibri" w:hAnsi="Calibri" w:cs="Calibri" w:eastAsia="Calibri"/>
+            <w:b/>
+            <w:color w:val="0000FF"/>
+            <w:spacing w:val="0"/>
+            <w:position w:val="0"/>
+            <w:sz w:val="24"/>
+            <w:u w:val="single"/>
+            <w:shd w:fill="auto" w:val="clear"/>
+          </w:rPr>
+          <w:t xml:space="preserve"> HYPERLINK "https://www.codingninjas.com/codestudio/problems/dijkstra-s-shortest-path_920469?leftPanelTab=0&amp;utm_source=youtube&amp;utm_medium=affiliate&amp;utm_campaign=Lovebabbar"</w:t>
+        </w:r>
+        <w:r>
+          <w:rPr>
+            <w:rFonts w:ascii="Calibri" w:hAnsi="Calibri" w:cs="Calibri" w:eastAsia="Calibri"/>
+            <w:b/>
+            <w:color w:val="0000FF"/>
+            <w:spacing w:val="0"/>
+            <w:position w:val="0"/>
+            <w:sz w:val="24"/>
+            <w:u w:val="single"/>
+            <w:shd w:fill="auto" w:val="clear"/>
+          </w:rPr>
+          <w:t xml:space="preserve">&amp;</w:t>
+        </w:r>
+        <w:r>
+          <w:rPr>
+            <w:rFonts w:ascii="Calibri" w:hAnsi="Calibri" w:cs="Calibri" w:eastAsia="Calibri"/>
+            <w:b/>
+            <w:color w:val="0000FF"/>
+            <w:spacing w:val="0"/>
+            <w:position w:val="0"/>
+            <w:sz w:val="24"/>
+            <w:u w:val="single"/>
+            <w:shd w:fill="auto" w:val="clear"/>
+          </w:rPr>
+          <w:t xml:space="preserve"> HYPERLINK "https://www.codingninjas.com/codestudio/problems/dijkstra-s-shortest-path_920469?leftPanelTab=0&amp;utm_source=youtube&amp;utm_medium=affiliate&amp;utm_campaign=Lovebabbar"</w:t>
+        </w:r>
+        <w:r>
+          <w:rPr>
+            <w:rFonts w:ascii="Calibri" w:hAnsi="Calibri" w:cs="Calibri" w:eastAsia="Calibri"/>
+            <w:b/>
+            <w:color w:val="0000FF"/>
+            <w:spacing w:val="0"/>
+            <w:position w:val="0"/>
+            <w:sz w:val="24"/>
+            <w:u w:val="single"/>
+            <w:shd w:fill="auto" w:val="clear"/>
+          </w:rPr>
+          <w:t xml:space="preserve">utm_source=youtube</w:t>
+        </w:r>
+        <w:r>
+          <w:rPr>
+            <w:rFonts w:ascii="Calibri" w:hAnsi="Calibri" w:cs="Calibri" w:eastAsia="Calibri"/>
+            <w:b/>
+            <w:color w:val="0000FF"/>
+            <w:spacing w:val="0"/>
+            <w:position w:val="0"/>
+            <w:sz w:val="24"/>
+            <w:u w:val="single"/>
+            <w:shd w:fill="auto" w:val="clear"/>
+          </w:rPr>
+          <w:t xml:space="preserve"> HYPERLINK "https://www.codingninjas.com/codestudio/problems/dijkstra-s-shortest-path_920469?leftPanelTab=0&amp;utm_source=youtube&amp;utm_medium=affiliate&amp;utm_campaign=Lovebabbar"</w:t>
+        </w:r>
+        <w:r>
+          <w:rPr>
+            <w:rFonts w:ascii="Calibri" w:hAnsi="Calibri" w:cs="Calibri" w:eastAsia="Calibri"/>
+            <w:b/>
+            <w:color w:val="0000FF"/>
+            <w:spacing w:val="0"/>
+            <w:position w:val="0"/>
+            <w:sz w:val="24"/>
+            <w:u w:val="single"/>
+            <w:shd w:fill="auto" w:val="clear"/>
+          </w:rPr>
+          <w:t xml:space="preserve">&amp;</w:t>
+        </w:r>
+        <w:r>
+          <w:rPr>
+            <w:rFonts w:ascii="Calibri" w:hAnsi="Calibri" w:cs="Calibri" w:eastAsia="Calibri"/>
+            <w:b/>
+            <w:color w:val="0000FF"/>
+            <w:spacing w:val="0"/>
+            <w:position w:val="0"/>
+            <w:sz w:val="24"/>
+            <w:u w:val="single"/>
+            <w:shd w:fill="auto" w:val="clear"/>
+          </w:rPr>
+          <w:t xml:space="preserve"> HYPERLINK "https://www.codingninjas.com/codestudio/problems/dijkstra-s-shortest-path_920469?leftPanelTab=0&amp;utm_source=youtube&amp;utm_medium=affiliate&amp;utm_campaign=Lovebabbar"</w:t>
+        </w:r>
+        <w:r>
+          <w:rPr>
+            <w:rFonts w:ascii="Calibri" w:hAnsi="Calibri" w:cs="Calibri" w:eastAsia="Calibri"/>
+            <w:b/>
+            <w:color w:val="0000FF"/>
+            <w:spacing w:val="0"/>
+            <w:position w:val="0"/>
+            <w:sz w:val="24"/>
+            <w:u w:val="single"/>
+            <w:shd w:fill="auto" w:val="clear"/>
+          </w:rPr>
+          <w:t xml:space="preserve">utm_medium=affiliate</w:t>
+        </w:r>
+        <w:r>
+          <w:rPr>
+            <w:rFonts w:ascii="Calibri" w:hAnsi="Calibri" w:cs="Calibri" w:eastAsia="Calibri"/>
+            <w:b/>
+            <w:color w:val="0000FF"/>
+            <w:spacing w:val="0"/>
+            <w:position w:val="0"/>
+            <w:sz w:val="24"/>
+            <w:u w:val="single"/>
+            <w:shd w:fill="auto" w:val="clear"/>
+          </w:rPr>
+          <w:t xml:space="preserve"> HYPERLINK "https://www.codingninjas.com/codestudio/problems/dijkstra-s-shortest-path_920469?leftPanelTab=0&amp;utm_source=youtube&amp;utm_medium=affiliate&amp;utm_campaign=Lovebabbar"</w:t>
+        </w:r>
+        <w:r>
+          <w:rPr>
+            <w:rFonts w:ascii="Calibri" w:hAnsi="Calibri" w:cs="Calibri" w:eastAsia="Calibri"/>
+            <w:b/>
+            <w:color w:val="0000FF"/>
+            <w:spacing w:val="0"/>
+            <w:position w:val="0"/>
+            <w:sz w:val="24"/>
+            <w:u w:val="single"/>
+            <w:shd w:fill="auto" w:val="clear"/>
+          </w:rPr>
+          <w:t xml:space="preserve">&amp;</w:t>
+        </w:r>
+        <w:r>
+          <w:rPr>
+            <w:rFonts w:ascii="Calibri" w:hAnsi="Calibri" w:cs="Calibri" w:eastAsia="Calibri"/>
+            <w:b/>
+            <w:color w:val="0000FF"/>
+            <w:spacing w:val="0"/>
+            <w:position w:val="0"/>
+            <w:sz w:val="24"/>
+            <w:u w:val="single"/>
+            <w:shd w:fill="auto" w:val="clear"/>
+          </w:rPr>
+          <w:t xml:space="preserve"> HYPERLINK "https://www.codingninjas.com/codestudio/problems/dijkstra-s-shortest-path_920469?leftPanelTab=0&amp;utm_source=youtube&amp;utm_medium=affiliate&amp;utm_campaign=Lovebabbar"</w:t>
+        </w:r>
+        <w:r>
+          <w:rPr>
+            <w:rFonts w:ascii="Calibri" w:hAnsi="Calibri" w:cs="Calibri" w:eastAsia="Calibri"/>
+            <w:b/>
+            <w:color w:val="0000FF"/>
+            <w:spacing w:val="0"/>
+            <w:position w:val="0"/>
+            <w:sz w:val="24"/>
+            <w:u w:val="single"/>
+            <w:shd w:fill="auto" w:val="clear"/>
+          </w:rPr>
+          <w:t xml:space="preserve">utm_campaign=Lovebabbar</w:t>
+        </w:r>
+      </w:hyperlink>
+      <w:r>
+        <w:rPr>
+          <w:rFonts w:ascii="Calibri" w:hAnsi="Calibri" w:cs="Calibri" w:eastAsia="Calibri"/>
+          <w:b/>
+          <w:color w:val="auto"/>
+          <w:spacing w:val="0"/>
+          <w:position w:val="0"/>
+          <w:sz w:val="24"/>
+          <w:shd w:fill="auto" w:val="clear"/>
+        </w:rPr>
+        <w:t xml:space="preserve">)</w:t>
+      </w:r>
+    </w:p>
+    <w:p>
+      <w:pPr>
+        <w:spacing w:before="0" w:after="200" w:line="276"/>
+        <w:ind w:right="0" w:left="0" w:firstLine="0"/>
+        <w:jc w:val="left"/>
+        <w:rPr>
+          <w:rFonts w:ascii="Calibri" w:hAnsi="Calibri" w:cs="Calibri" w:eastAsia="Calibri"/>
+          <w:color w:val="auto"/>
+          <w:spacing w:val="0"/>
+          <w:position w:val="0"/>
+          <w:sz w:val="24"/>
+          <w:shd w:fill="auto" w:val="clear"/>
+        </w:rPr>
+      </w:pPr>
+      <w:r>
+        <w:rPr>
+          <w:rFonts w:ascii="Calibri" w:hAnsi="Calibri" w:cs="Calibri" w:eastAsia="Calibri"/>
+          <w:b/>
+          <w:color w:val="FF0000"/>
+          <w:spacing w:val="0"/>
+          <w:position w:val="0"/>
+          <w:sz w:val="32"/>
+          <w:shd w:fill="auto" w:val="clear"/>
+        </w:rPr>
+        <w:t xml:space="preserve">Dijkstra's algorithem</w:t>
+      </w:r>
+      <w:r>
+        <w:rPr>
+          <w:rFonts w:ascii="Calibri" w:hAnsi="Calibri" w:cs="Calibri" w:eastAsia="Calibri"/>
+          <w:b/>
+          <w:color w:val="FF0000"/>
+          <w:spacing w:val="0"/>
+          <w:position w:val="0"/>
+          <w:sz w:val="24"/>
+          <w:shd w:fill="auto" w:val="clear"/>
+        </w:rPr>
+        <w:t xml:space="preserve"> </w:t>
+      </w:r>
+      <w:r>
+        <w:rPr>
+          <w:rFonts w:ascii="Calibri" w:hAnsi="Calibri" w:cs="Calibri" w:eastAsia="Calibri"/>
+          <w:b/>
+          <w:color w:val="auto"/>
+          <w:spacing w:val="0"/>
+          <w:position w:val="0"/>
+          <w:sz w:val="24"/>
+          <w:shd w:fill="auto" w:val="clear"/>
+        </w:rPr>
+        <w:t xml:space="preserve">=&gt; </w:t>
+      </w:r>
+      <w:r>
+        <w:rPr>
+          <w:rFonts w:ascii="Calibri" w:hAnsi="Calibri" w:cs="Calibri" w:eastAsia="Calibri"/>
+          <w:color w:val="auto"/>
+          <w:spacing w:val="0"/>
+          <w:position w:val="0"/>
+          <w:sz w:val="24"/>
+          <w:shd w:fill="auto" w:val="clear"/>
+        </w:rPr>
+        <w:t xml:space="preserve">iss algorithem ka use ham undirected wieghted graph me shortest path nikalne ke lihye karte hai isme sare weights +ve hone chahiye tabhi ye kam karega.</w:t>
+      </w:r>
+    </w:p>
+    <w:p>
+      <w:pPr>
+        <w:spacing w:before="0" w:after="200" w:line="276"/>
+        <w:ind w:right="0" w:left="0" w:firstLine="0"/>
+        <w:jc w:val="left"/>
+        <w:rPr>
+          <w:rFonts w:ascii="Calibri" w:hAnsi="Calibri" w:cs="Calibri" w:eastAsia="Calibri"/>
+          <w:color w:val="auto"/>
+          <w:spacing w:val="0"/>
+          <w:position w:val="0"/>
+          <w:sz w:val="24"/>
+          <w:shd w:fill="auto" w:val="clear"/>
+        </w:rPr>
+      </w:pPr>
+      <w:r>
+        <w:rPr>
+          <w:rFonts w:ascii="Calibri" w:hAnsi="Calibri" w:cs="Calibri" w:eastAsia="Calibri"/>
+          <w:color w:val="auto"/>
+          <w:spacing w:val="0"/>
+          <w:position w:val="0"/>
+          <w:sz w:val="24"/>
+          <w:shd w:fill="auto" w:val="clear"/>
+        </w:rPr>
+        <w:t xml:space="preserve">isme ham ek set ya phir priority queue lete hai aur source node ke distance =0 aur node ko insert kar dete hai iske baad ham apne ans vector ko define karte hai infinite ke sath aur iske bad ham set se minimum distance wala node nikalte jayenge aur phir us node ke sare neighour pe jake unpe check karenge ki wo current dist. se &lt; hai ki nahi agar &lt; hai to set mese agar unka pahle se koi hoga to usko nikal kar naye wale ko enter kar denge;</w:t>
+      </w:r>
+    </w:p>
+    <w:p>
+      <w:pPr>
+        <w:spacing w:before="0" w:after="200" w:line="276"/>
+        <w:ind w:right="0" w:left="0" w:firstLine="0"/>
+        <w:jc w:val="left"/>
+        <w:rPr>
+          <w:rFonts w:ascii="Calibri" w:hAnsi="Calibri" w:cs="Calibri" w:eastAsia="Calibri"/>
+          <w:color w:val="auto"/>
+          <w:spacing w:val="0"/>
+          <w:position w:val="0"/>
+          <w:sz w:val="24"/>
+          <w:shd w:fill="auto" w:val="clear"/>
+        </w:rPr>
+      </w:pPr>
+      <w:r>
+        <w:rPr>
+          <w:rFonts w:ascii="Calibri" w:hAnsi="Calibri" w:cs="Calibri" w:eastAsia="Calibri"/>
+          <w:b/>
+          <w:color w:val="auto"/>
+          <w:spacing w:val="0"/>
+          <w:position w:val="0"/>
+          <w:sz w:val="24"/>
+          <w:shd w:fill="auto" w:val="clear"/>
+        </w:rPr>
+        <w:t xml:space="preserve">Q-6=&gt; Shortest path in a directed acyclic graph(weighted ) (</w:t>
+      </w:r>
+      <w:hyperlink xmlns:r="http://schemas.openxmlformats.org/officeDocument/2006/relationships" r:id="docRId7">
+        <w:r>
+          <w:rPr>
+            <w:rFonts w:ascii="Calibri" w:hAnsi="Calibri" w:cs="Calibri" w:eastAsia="Calibri"/>
+            <w:b/>
+            <w:color w:val="0000FF"/>
+            <w:spacing w:val="0"/>
+            <w:position w:val="0"/>
+            <w:sz w:val="24"/>
+            <w:u w:val="single"/>
+            <w:shd w:fill="auto" w:val="clear"/>
+          </w:rPr>
+          <w:t xml:space="preserve">https://ideone.com/nA6Np4</w:t>
+        </w:r>
+      </w:hyperlink>
+      <w:r>
+        <w:rPr>
+          <w:rFonts w:ascii="Calibri" w:hAnsi="Calibri" w:cs="Calibri" w:eastAsia="Calibri"/>
+          <w:b/>
+          <w:color w:val="auto"/>
+          <w:spacing w:val="0"/>
+          <w:position w:val="0"/>
+          <w:sz w:val="24"/>
+          <w:shd w:fill="auto" w:val="clear"/>
+        </w:rPr>
+        <w:t xml:space="preserve">)</w:t>
+      </w:r>
+    </w:p>
+    <w:p>
+      <w:pPr>
+        <w:spacing w:before="0" w:after="200" w:line="276"/>
+        <w:ind w:right="0" w:left="0" w:firstLine="0"/>
+        <w:jc w:val="left"/>
+        <w:rPr>
+          <w:rFonts w:ascii="Calibri" w:hAnsi="Calibri" w:cs="Calibri" w:eastAsia="Calibri"/>
+          <w:color w:val="auto"/>
+          <w:spacing w:val="0"/>
+          <w:position w:val="0"/>
+          <w:sz w:val="24"/>
+          <w:shd w:fill="auto" w:val="clear"/>
+        </w:rPr>
+      </w:pPr>
+      <w:r>
+        <w:rPr>
+          <w:rFonts w:ascii="Calibri" w:hAnsi="Calibri" w:cs="Calibri" w:eastAsia="Calibri"/>
+          <w:color w:val="auto"/>
+          <w:spacing w:val="0"/>
+          <w:position w:val="0"/>
+          <w:sz w:val="24"/>
+          <w:shd w:fill="auto" w:val="clear"/>
+        </w:rPr>
+        <w:t xml:space="preserve">hint_1=&gt; iss question ke liye apne pass bhut se alborithm hai jaise bellmon ford o(ve), dijkstra's o(e+vlogv) but ye sab efficient aproach nahi hai agar ek vertex se sabhi vertex ka shortest distance puchha hai to iske liye ham pahle </w:t>
+      </w:r>
+      <w:r>
+        <w:rPr>
+          <w:rFonts w:ascii="Calibri" w:hAnsi="Calibri" w:cs="Calibri" w:eastAsia="Calibri"/>
+          <w:b/>
+          <w:color w:val="auto"/>
+          <w:spacing w:val="0"/>
+          <w:position w:val="0"/>
+          <w:sz w:val="24"/>
+          <w:shd w:fill="auto" w:val="clear"/>
+        </w:rPr>
+        <w:t xml:space="preserve">topological short </w:t>
+      </w:r>
+      <w:r>
+        <w:rPr>
+          <w:rFonts w:ascii="Calibri" w:hAnsi="Calibri" w:cs="Calibri" w:eastAsia="Calibri"/>
+          <w:color w:val="auto"/>
+          <w:spacing w:val="0"/>
+          <w:position w:val="0"/>
+          <w:sz w:val="24"/>
+          <w:shd w:fill="auto" w:val="clear"/>
+        </w:rPr>
+        <w:t xml:space="preserve">wale vector ko nikalna hoga iske baad ham vector ke sabse bahar wale vertex se chalu karenge aur andar tak jayenge aur jab bhi koi int_max ke == nahi hoga uske liye phir adj me ghus kar uske sare adjacent pe ja ke check karna hai aur jo bhi uska weight hai usme current wale se compare karke usko add kar dena hai agar wo pahle wale se kam hai to;</w:t>
       </w:r>
     </w:p>
     <w:p>

</xml_diff>

<commit_message>
day_7 and day_8 after vocational training
</commit_message>
<xml_diff>
--- a/Arsh goyal Dsa sheet.docx
+++ b/Arsh goyal Dsa sheet.docx
@@ -732,6 +732,34 @@
           </w:rPr>
           <w:t xml:space="preserve">https://www.codingninjas.com/codestudio/problems/shortest-path-in-an-unweighted-graph_981297?leftPanelTab=0</w:t>
         </w:r>
+      </w:hyperlink>
+      <w:r>
+        <w:rPr>
+          <w:rFonts w:ascii="Calibri" w:hAnsi="Calibri" w:cs="Calibri" w:eastAsia="Calibri"/>
+          <w:b/>
+          <w:color w:val="0000FF"/>
+          <w:spacing w:val="0"/>
+          <w:position w:val="0"/>
+          <w:sz w:val="24"/>
+          <w:u w:val="single"/>
+          <w:shd w:fill="auto" w:val="clear"/>
+        </w:rPr>
+        <w:t xml:space="preserve"> &amp;</w:t>
+      </w:r>
+      <w:hyperlink xmlns:r="http://schemas.openxmlformats.org/officeDocument/2006/relationships" r:id="docRId6">
+        <w:r>
+          <w:rPr>
+            <w:rFonts w:ascii="Calibri" w:hAnsi="Calibri" w:cs="Calibri" w:eastAsia="Calibri"/>
+            <w:b/>
+            <w:color w:val="0000FF"/>
+            <w:spacing w:val="0"/>
+            <w:position w:val="0"/>
+            <w:sz w:val="24"/>
+            <w:u w:val="single"/>
+            <w:shd w:fill="auto" w:val="clear"/>
+          </w:rPr>
+          <w:t xml:space="preserve">utm_source=youtube</w:t>
+        </w:r>
         <w:r>
           <w:rPr>
             <w:rFonts w:ascii="Calibri" w:hAnsi="Calibri" w:cs="Calibri" w:eastAsia="Calibri"/>
@@ -782,6 +810,241 @@
             <w:u w:val="single"/>
             <w:shd w:fill="auto" w:val="clear"/>
           </w:rPr>
+          <w:t xml:space="preserve">utm_medium=affiliate</w:t>
+        </w:r>
+        <w:r>
+          <w:rPr>
+            <w:rFonts w:ascii="Calibri" w:hAnsi="Calibri" w:cs="Calibri" w:eastAsia="Calibri"/>
+            <w:b/>
+            <w:color w:val="0000FF"/>
+            <w:spacing w:val="0"/>
+            <w:position w:val="0"/>
+            <w:sz w:val="24"/>
+            <w:u w:val="single"/>
+            <w:shd w:fill="auto" w:val="clear"/>
+          </w:rPr>
+          <w:t xml:space="preserve"> HYPERLINK "https://www.codingninjas.com/codestudio/problems/shortest-path-in-an-unweighted-graph_981297?leftPanelTab=0&amp;utm_source=youtube&amp;utm_medium=affiliate&amp;utm_campaign=Lovebabbar"</w:t>
+        </w:r>
+        <w:r>
+          <w:rPr>
+            <w:rFonts w:ascii="Calibri" w:hAnsi="Calibri" w:cs="Calibri" w:eastAsia="Calibri"/>
+            <w:b/>
+            <w:color w:val="0000FF"/>
+            <w:spacing w:val="0"/>
+            <w:position w:val="0"/>
+            <w:sz w:val="24"/>
+            <w:u w:val="single"/>
+            <w:shd w:fill="auto" w:val="clear"/>
+          </w:rPr>
+          <w:t xml:space="preserve">&amp;</w:t>
+        </w:r>
+        <w:r>
+          <w:rPr>
+            <w:rFonts w:ascii="Calibri" w:hAnsi="Calibri" w:cs="Calibri" w:eastAsia="Calibri"/>
+            <w:b/>
+            <w:color w:val="0000FF"/>
+            <w:spacing w:val="0"/>
+            <w:position w:val="0"/>
+            <w:sz w:val="24"/>
+            <w:u w:val="single"/>
+            <w:shd w:fill="auto" w:val="clear"/>
+          </w:rPr>
+          <w:t xml:space="preserve"> HYPERLINK "https://www.codingninjas.com/codestudio/problems/shortest-path-in-an-unweighted-graph_981297?leftPanelTab=0&amp;utm_source=youtube&amp;utm_medium=affiliate&amp;utm_campaign=Lovebabbar"</w:t>
+        </w:r>
+        <w:r>
+          <w:rPr>
+            <w:rFonts w:ascii="Calibri" w:hAnsi="Calibri" w:cs="Calibri" w:eastAsia="Calibri"/>
+            <w:b/>
+            <w:color w:val="0000FF"/>
+            <w:spacing w:val="0"/>
+            <w:position w:val="0"/>
+            <w:sz w:val="24"/>
+            <w:u w:val="single"/>
+            <w:shd w:fill="auto" w:val="clear"/>
+          </w:rPr>
+          <w:t xml:space="preserve">utm_campaign=Lovebabbar"</w:t>
+        </w:r>
+        <w:r>
+          <w:rPr>
+            <w:rFonts w:ascii="Calibri" w:hAnsi="Calibri" w:cs="Calibri" w:eastAsia="Calibri"/>
+            <w:b/>
+            <w:color w:val="0000FF"/>
+            <w:spacing w:val="0"/>
+            <w:position w:val="0"/>
+            <w:sz w:val="24"/>
+            <w:u w:val="single"/>
+            <w:shd w:fill="auto" w:val="clear"/>
+          </w:rPr>
+          <w:t xml:space="preserve"> HYPERLINK "https://www.codingninjas.com/codestudio/problems/shortest-path-in-an-unweighted-graph_981297?leftPanelTab=0&amp;utm_source=youtube&amp;utm_medium=affiliate&amp;utm_campaign=Lovebabbar"</w:t>
+        </w:r>
+        <w:r>
+          <w:rPr>
+            <w:rFonts w:ascii="Calibri" w:hAnsi="Calibri" w:cs="Calibri" w:eastAsia="Calibri"/>
+            <w:b/>
+            <w:color w:val="0000FF"/>
+            <w:spacing w:val="0"/>
+            <w:position w:val="0"/>
+            <w:sz w:val="24"/>
+            <w:u w:val="single"/>
+            <w:shd w:fill="auto" w:val="clear"/>
+          </w:rPr>
+          <w:t xml:space="preserve">utm_campaign=Lovebabbar</w:t>
+        </w:r>
+      </w:hyperlink>
+      <w:r>
+        <w:rPr>
+          <w:rFonts w:ascii="Calibri" w:hAnsi="Calibri" w:cs="Calibri" w:eastAsia="Calibri"/>
+          <w:b/>
+          <w:color w:val="auto"/>
+          <w:spacing w:val="0"/>
+          <w:position w:val="0"/>
+          <w:sz w:val="24"/>
+          <w:shd w:fill="auto" w:val="clear"/>
+        </w:rPr>
+        <w:t xml:space="preserve">)</w:t>
+      </w:r>
+    </w:p>
+    <w:p>
+      <w:pPr>
+        <w:spacing w:before="0" w:after="200" w:line="276"/>
+        <w:ind w:right="0" w:left="0" w:firstLine="0"/>
+        <w:jc w:val="left"/>
+        <w:rPr>
+          <w:rFonts w:ascii="Calibri" w:hAnsi="Calibri" w:cs="Calibri" w:eastAsia="Calibri"/>
+          <w:color w:val="auto"/>
+          <w:spacing w:val="0"/>
+          <w:position w:val="0"/>
+          <w:sz w:val="24"/>
+          <w:shd w:fill="auto" w:val="clear"/>
+        </w:rPr>
+      </w:pPr>
+      <w:r>
+        <w:rPr>
+          <w:rFonts w:ascii="Calibri" w:hAnsi="Calibri" w:cs="Calibri" w:eastAsia="Calibri"/>
+          <w:color w:val="auto"/>
+          <w:spacing w:val="0"/>
+          <w:position w:val="0"/>
+          <w:sz w:val="24"/>
+          <w:shd w:fill="auto" w:val="clear"/>
+        </w:rPr>
+        <w:t xml:space="preserve">hint_1=&gt; hame isme bfs ka use karna hai  bas yahi change karna hai ki jab bhi ham kisi vertex pe jaye to use vertex ke parent ko store kar lena hai isse ham reverse direction me traverse kar ke pta laga sakte hai shortest path kya hai (</w:t>
+      </w:r>
+      <w:r>
+        <w:rPr>
+          <w:rFonts w:ascii="Calibri" w:hAnsi="Calibri" w:cs="Calibri" w:eastAsia="Calibri"/>
+          <w:b/>
+          <w:color w:val="auto"/>
+          <w:spacing w:val="0"/>
+          <w:position w:val="0"/>
+          <w:sz w:val="24"/>
+          <w:shd w:fill="auto" w:val="clear"/>
+        </w:rPr>
+        <w:t xml:space="preserve">tips 1</w:t>
+      </w:r>
+      <w:r>
+        <w:rPr>
+          <w:rFonts w:ascii="Calibri" w:hAnsi="Calibri" w:cs="Calibri" w:eastAsia="Calibri"/>
+          <w:color w:val="auto"/>
+          <w:spacing w:val="0"/>
+          <w:position w:val="0"/>
+          <w:sz w:val="24"/>
+          <w:shd w:fill="auto" w:val="clear"/>
+        </w:rPr>
+        <w:t xml:space="preserve">);</w:t>
+      </w:r>
+    </w:p>
+    <w:p>
+      <w:pPr>
+        <w:spacing w:before="0" w:after="200" w:line="276"/>
+        <w:ind w:right="0" w:left="0" w:firstLine="0"/>
+        <w:jc w:val="left"/>
+        <w:rPr>
+          <w:rFonts w:ascii="Calibri" w:hAnsi="Calibri" w:cs="Calibri" w:eastAsia="Calibri"/>
+          <w:color w:val="auto"/>
+          <w:spacing w:val="0"/>
+          <w:position w:val="0"/>
+          <w:sz w:val="24"/>
+          <w:shd w:fill="auto" w:val="clear"/>
+        </w:rPr>
+      </w:pPr>
+      <w:r>
+        <w:rPr>
+          <w:rFonts w:ascii="Calibri" w:hAnsi="Calibri" w:cs="Calibri" w:eastAsia="Calibri"/>
+          <w:color w:val="auto"/>
+          <w:spacing w:val="0"/>
+          <w:position w:val="0"/>
+          <w:sz w:val="24"/>
+          <w:shd w:fill="auto" w:val="clear"/>
+        </w:rPr>
+        <w:t xml:space="preserve">hint_2=&gt; ham isme dfs ka bhi use kar sakte hai uske liye hame do array aur ek lenth ko extra bnana hai ek array me temprary path hoga jab bhi ham deep jayenge to usme vertex ko dal denge aur jab bahar ayenge to nikal lenge. Aur jab ham apne target wale vertex pe honge to uspe ham length ko compare karenge aur agar length &gt; hoga to main array me temprary wale ko store kar ke length ko change kar lenge.(see the tle submision of above question);</w:t>
+      </w:r>
+    </w:p>
+    <w:p>
+      <w:pPr>
+        <w:spacing w:before="0" w:after="200" w:line="276"/>
+        <w:ind w:right="0" w:left="0" w:firstLine="0"/>
+        <w:jc w:val="left"/>
+        <w:rPr>
+          <w:rFonts w:ascii="Calibri" w:hAnsi="Calibri" w:cs="Calibri" w:eastAsia="Calibri"/>
+          <w:color w:val="auto"/>
+          <w:spacing w:val="0"/>
+          <w:position w:val="0"/>
+          <w:sz w:val="24"/>
+          <w:shd w:fill="auto" w:val="clear"/>
+        </w:rPr>
+      </w:pPr>
+      <w:r>
+        <w:rPr>
+          <w:rFonts w:ascii="Calibri" w:hAnsi="Calibri" w:cs="Calibri" w:eastAsia="Calibri"/>
+          <w:b/>
+          <w:color w:val="auto"/>
+          <w:spacing w:val="0"/>
+          <w:position w:val="0"/>
+          <w:sz w:val="24"/>
+          <w:shd w:fill="auto" w:val="clear"/>
+        </w:rPr>
+        <w:t xml:space="preserve">Q-7=&gt; Shortest path in an undirected weighted graph (</w:t>
+      </w:r>
+      <w:hyperlink xmlns:r="http://schemas.openxmlformats.org/officeDocument/2006/relationships" r:id="docRId7">
+        <w:r>
+          <w:rPr>
+            <w:rFonts w:ascii="Calibri" w:hAnsi="Calibri" w:cs="Calibri" w:eastAsia="Calibri"/>
+            <w:b/>
+            <w:color w:val="0000FF"/>
+            <w:spacing w:val="0"/>
+            <w:position w:val="0"/>
+            <w:sz w:val="24"/>
+            <w:u w:val="single"/>
+            <w:shd w:fill="auto" w:val="clear"/>
+          </w:rPr>
+          <w:t xml:space="preserve">https://www.codingninjas.com/codestudio/problems/dijkstra-s-shortest-path_920469?leftPanelTab=0</w:t>
+        </w:r>
+      </w:hyperlink>
+      <w:r>
+        <w:rPr>
+          <w:rFonts w:ascii="Calibri" w:hAnsi="Calibri" w:cs="Calibri" w:eastAsia="Calibri"/>
+          <w:b/>
+          <w:color w:val="0000FF"/>
+          <w:spacing w:val="0"/>
+          <w:position w:val="0"/>
+          <w:sz w:val="24"/>
+          <w:u w:val="single"/>
+          <w:shd w:fill="auto" w:val="clear"/>
+        </w:rPr>
+        <w:t xml:space="preserve"> &amp;</w:t>
+      </w:r>
+      <w:hyperlink xmlns:r="http://schemas.openxmlformats.org/officeDocument/2006/relationships" r:id="docRId8">
+        <w:r>
+          <w:rPr>
+            <w:rFonts w:ascii="Calibri" w:hAnsi="Calibri" w:cs="Calibri" w:eastAsia="Calibri"/>
+            <w:b/>
+            <w:color w:val="0000FF"/>
+            <w:spacing w:val="0"/>
+            <w:position w:val="0"/>
+            <w:sz w:val="24"/>
+            <w:u w:val="single"/>
+            <w:shd w:fill="auto" w:val="clear"/>
+          </w:rPr>
           <w:t xml:space="preserve">utm_source=youtube</w:t>
         </w:r>
         <w:r>
@@ -795,7 +1058,7 @@
             <w:u w:val="single"/>
             <w:shd w:fill="auto" w:val="clear"/>
           </w:rPr>
-          <w:t xml:space="preserve"> HYPERLINK "https://www.codingninjas.com/codestudio/problems/shortest-path-in-an-unweighted-graph_981297?leftPanelTab=0&amp;utm_source=youtube&amp;utm_medium=affiliate&amp;utm_campaign=Lovebabbar"</w:t>
+          <w:t xml:space="preserve"> HYPERLINK "https://www.codingninjas.com/codestudio/problems/dijkstra-s-shortest-path_920469?leftPanelTab=0&amp;utm_source=youtube&amp;utm_medium=affiliate&amp;utm_campaign=Lovebabbar"</w:t>
         </w:r>
         <w:r>
           <w:rPr>
@@ -821,7 +1084,7 @@
             <w:u w:val="single"/>
             <w:shd w:fill="auto" w:val="clear"/>
           </w:rPr>
-          <w:t xml:space="preserve"> HYPERLINK "https://www.codingninjas.com/codestudio/problems/shortest-path-in-an-unweighted-graph_981297?leftPanelTab=0&amp;utm_source=youtube&amp;utm_medium=affiliate&amp;utm_campaign=Lovebabbar"</w:t>
+          <w:t xml:space="preserve"> HYPERLINK "https://www.codingninjas.com/codestudio/problems/dijkstra-s-shortest-path_920469?leftPanelTab=0&amp;utm_source=youtube&amp;utm_medium=affiliate&amp;utm_campaign=Lovebabbar"</w:t>
         </w:r>
         <w:r>
           <w:rPr>
@@ -847,7 +1110,7 @@
             <w:u w:val="single"/>
             <w:shd w:fill="auto" w:val="clear"/>
           </w:rPr>
-          <w:t xml:space="preserve"> HYPERLINK "https://www.codingninjas.com/codestudio/problems/shortest-path-in-an-unweighted-graph_981297?leftPanelTab=0&amp;utm_source=youtube&amp;utm_medium=affiliate&amp;utm_campaign=Lovebabbar"</w:t>
+          <w:t xml:space="preserve"> HYPERLINK "https://www.codingninjas.com/codestudio/problems/dijkstra-s-shortest-path_920469?leftPanelTab=0&amp;utm_source=youtube&amp;utm_medium=affiliate&amp;utm_campaign=Lovebabbar"</w:t>
         </w:r>
         <w:r>
           <w:rPr>
@@ -873,20 +1136,46 @@
             <w:u w:val="single"/>
             <w:shd w:fill="auto" w:val="clear"/>
           </w:rPr>
-          <w:t xml:space="preserve"> HYPERLINK "https://www.codingninjas.com/codestudio/problems/shortest-path-in-an-unweighted-graph_981297?leftPanelTab=0&amp;utm_source=youtube&amp;utm_medium=affiliate&amp;utm_campaign=Lovebabbar"</w:t>
-        </w:r>
-        <w:r>
-          <w:rPr>
-            <w:rFonts w:ascii="Calibri" w:hAnsi="Calibri" w:cs="Calibri" w:eastAsia="Calibri"/>
-            <w:b/>
-            <w:color w:val="0000FF"/>
-            <w:spacing w:val="0"/>
-            <w:position w:val="0"/>
-            <w:sz w:val="24"/>
-            <w:u w:val="single"/>
-            <w:shd w:fill="auto" w:val="clear"/>
-          </w:rPr>
-          <w:t xml:space="preserve">utm_campaign=Lovebabbar</w:t>
+          <w:t xml:space="preserve"> HYPERLINK "https://www.codingninjas.com/codestudio/problems/dijkstra-s-shortest-path_920469?leftPanelTab=0&amp;utm_source=youtube&amp;utm_medium=affiliate&amp;utm_campaign=Lovebabbar"</w:t>
+        </w:r>
+        <w:r>
+          <w:rPr>
+            <w:rFonts w:ascii="Calibri" w:hAnsi="Calibri" w:cs="Calibri" w:eastAsia="Calibri"/>
+            <w:b/>
+            <w:color w:val="0000FF"/>
+            <w:spacing w:val="0"/>
+            <w:position w:val="0"/>
+            <w:sz w:val="24"/>
+            <w:u w:val="single"/>
+            <w:shd w:fill="auto" w:val="clear"/>
+          </w:rPr>
+          <w:t xml:space="preserve">utm_campaign=Lovebabbar"</w:t>
+        </w:r>
+        <w:r>
+          <w:rPr>
+            <w:rFonts w:ascii="Calibri" w:hAnsi="Calibri" w:cs="Calibri" w:eastAsia="Calibri"/>
+            <w:b/>
+            <w:color w:val="0000FF"/>
+            <w:spacing w:val="0"/>
+            <w:position w:val="0"/>
+            <w:sz w:val="24"/>
+            <w:u w:val="single"/>
+            <w:shd w:fill="auto" w:val="clear"/>
+          </w:rPr>
+          <w:t xml:space="preserve"> HYPERLINK "https://www.codingninjas.com/codestudio/problems/dijkstra-s-shortest-path_920469?leftPanelTab=0&amp;utm_source=youtube&amp;utm_medium=affiliate&amp;utm_campaign=Lovebabbar"</w:t>
+        </w:r>
+        <w:r>
+          <w:rPr>
+            <w:rFonts w:ascii="Calibri" w:hAnsi="Calibri" w:cs="Calibri" w:eastAsia="Calibri"/>
+            <w:b/>
+            <w:color w:val="0000FF"/>
+            <w:spacing w:val="0"/>
+            <w:position w:val="0"/>
+            <w:sz w:val="24"/>
+            <w:u w:val="single"/>
+            <w:shd w:fill="auto" w:val="clear"/>
+          </w:rPr>
+          <w:t xml:space="preserve">&amp;</w:t>
         </w:r>
       </w:hyperlink>
       <w:r>
@@ -919,259 +1208,116 @@
       <w:r>
         <w:rPr>
           <w:rFonts w:ascii="Calibri" w:hAnsi="Calibri" w:cs="Calibri" w:eastAsia="Calibri"/>
-          <w:color w:val="auto"/>
-          <w:spacing w:val="0"/>
-          <w:position w:val="0"/>
-          <w:sz w:val="24"/>
-          <w:shd w:fill="auto" w:val="clear"/>
-        </w:rPr>
-        <w:t xml:space="preserve">hint_1=&gt; hame isme bfs ka use karna hai  bas yahi change karna hai ki jab bhi ham kisi vertex pe jaye to use vertex ke parent ko store kar lena hai isse ham reverse direction me traverse kar ke pta laga sakte hai shortest path kya hai (</w:t>
-      </w:r>
-      <w:r>
-        <w:rPr>
-          <w:rFonts w:ascii="Calibri" w:hAnsi="Calibri" w:cs="Calibri" w:eastAsia="Calibri"/>
-          <w:b/>
-          <w:color w:val="auto"/>
-          <w:spacing w:val="0"/>
-          <w:position w:val="0"/>
-          <w:sz w:val="24"/>
-          <w:shd w:fill="auto" w:val="clear"/>
-        </w:rPr>
-        <w:t xml:space="preserve">tips 1</w:t>
-      </w:r>
-      <w:r>
-        <w:rPr>
-          <w:rFonts w:ascii="Calibri" w:hAnsi="Calibri" w:cs="Calibri" w:eastAsia="Calibri"/>
-          <w:color w:val="auto"/>
-          <w:spacing w:val="0"/>
-          <w:position w:val="0"/>
-          <w:sz w:val="24"/>
-          <w:shd w:fill="auto" w:val="clear"/>
-        </w:rPr>
-        <w:t xml:space="preserve">);</w:t>
-      </w:r>
-    </w:p>
-    <w:p>
-      <w:pPr>
-        <w:spacing w:before="0" w:after="200" w:line="276"/>
-        <w:ind w:right="0" w:left="0" w:firstLine="0"/>
-        <w:jc w:val="left"/>
-        <w:rPr>
-          <w:rFonts w:ascii="Calibri" w:hAnsi="Calibri" w:cs="Calibri" w:eastAsia="Calibri"/>
-          <w:color w:val="auto"/>
-          <w:spacing w:val="0"/>
-          <w:position w:val="0"/>
-          <w:sz w:val="24"/>
-          <w:shd w:fill="auto" w:val="clear"/>
-        </w:rPr>
-      </w:pPr>
-      <w:r>
-        <w:rPr>
-          <w:rFonts w:ascii="Calibri" w:hAnsi="Calibri" w:cs="Calibri" w:eastAsia="Calibri"/>
-          <w:color w:val="auto"/>
-          <w:spacing w:val="0"/>
-          <w:position w:val="0"/>
-          <w:sz w:val="24"/>
-          <w:shd w:fill="auto" w:val="clear"/>
-        </w:rPr>
-        <w:t xml:space="preserve">hint_2=&gt; ham isme dfs ka bhi use kar sakte hai uske liye hame do array aur ek lenth ko extra bnana hai ek array me temprary path hoga jab bhi ham deep jayenge to usme vertex ko dal denge aur jab bahar ayenge to nikal lenge. Aur jab ham apne target wale vertex pe honge to uspe ham length ko compare karenge aur agar length &gt; hoga to main array me temprary wale ko store kar ke length ko change kar lenge.(see the tle submision of above question);</w:t>
-      </w:r>
-    </w:p>
-    <w:p>
-      <w:pPr>
-        <w:spacing w:before="0" w:after="200" w:line="276"/>
-        <w:ind w:right="0" w:left="0" w:firstLine="0"/>
-        <w:jc w:val="left"/>
-        <w:rPr>
-          <w:rFonts w:ascii="Calibri" w:hAnsi="Calibri" w:cs="Calibri" w:eastAsia="Calibri"/>
-          <w:color w:val="auto"/>
-          <w:spacing w:val="0"/>
-          <w:position w:val="0"/>
-          <w:sz w:val="24"/>
-          <w:shd w:fill="auto" w:val="clear"/>
-        </w:rPr>
-      </w:pPr>
-      <w:r>
-        <w:rPr>
-          <w:rFonts w:ascii="Calibri" w:hAnsi="Calibri" w:cs="Calibri" w:eastAsia="Calibri"/>
-          <w:b/>
-          <w:color w:val="auto"/>
-          <w:spacing w:val="0"/>
-          <w:position w:val="0"/>
-          <w:sz w:val="24"/>
-          <w:shd w:fill="auto" w:val="clear"/>
-        </w:rPr>
-        <w:t xml:space="preserve">Q-6=&gt; Shortest path in an undirected weighted graph (</w:t>
-      </w:r>
-      <w:hyperlink xmlns:r="http://schemas.openxmlformats.org/officeDocument/2006/relationships" r:id="docRId6">
-        <w:r>
-          <w:rPr>
-            <w:rFonts w:ascii="Calibri" w:hAnsi="Calibri" w:cs="Calibri" w:eastAsia="Calibri"/>
-            <w:b/>
-            <w:color w:val="0000FF"/>
-            <w:spacing w:val="0"/>
-            <w:position w:val="0"/>
-            <w:sz w:val="24"/>
-            <w:u w:val="single"/>
-            <w:shd w:fill="auto" w:val="clear"/>
-          </w:rPr>
-          <w:t xml:space="preserve">https://www.codingninjas.com/codestudio/problems/dijkstra-s-shortest-path_920469?leftPanelTab=0</w:t>
-        </w:r>
-        <w:r>
-          <w:rPr>
-            <w:rFonts w:ascii="Calibri" w:hAnsi="Calibri" w:cs="Calibri" w:eastAsia="Calibri"/>
-            <w:b/>
-            <w:color w:val="0000FF"/>
-            <w:spacing w:val="0"/>
-            <w:position w:val="0"/>
-            <w:sz w:val="24"/>
-            <w:u w:val="single"/>
-            <w:shd w:fill="auto" w:val="clear"/>
-          </w:rPr>
-          <w:t xml:space="preserve"> HYPERLINK "https://www.codingninjas.com/codestudio/problems/dijkstra-s-shortest-path_920469?leftPanelTab=0&amp;utm_source=youtube&amp;utm_medium=affiliate&amp;utm_campaign=Lovebabbar"</w:t>
-        </w:r>
-        <w:r>
-          <w:rPr>
-            <w:rFonts w:ascii="Calibri" w:hAnsi="Calibri" w:cs="Calibri" w:eastAsia="Calibri"/>
-            <w:b/>
-            <w:color w:val="0000FF"/>
-            <w:spacing w:val="0"/>
-            <w:position w:val="0"/>
-            <w:sz w:val="24"/>
-            <w:u w:val="single"/>
-            <w:shd w:fill="auto" w:val="clear"/>
-          </w:rPr>
-          <w:t xml:space="preserve">&amp;</w:t>
-        </w:r>
-        <w:r>
-          <w:rPr>
-            <w:rFonts w:ascii="Calibri" w:hAnsi="Calibri" w:cs="Calibri" w:eastAsia="Calibri"/>
-            <w:b/>
-            <w:color w:val="0000FF"/>
-            <w:spacing w:val="0"/>
-            <w:position w:val="0"/>
-            <w:sz w:val="24"/>
-            <w:u w:val="single"/>
-            <w:shd w:fill="auto" w:val="clear"/>
-          </w:rPr>
-          <w:t xml:space="preserve"> HYPERLINK "https://www.codingninjas.com/codestudio/problems/dijkstra-s-shortest-path_920469?leftPanelTab=0&amp;utm_source=youtube&amp;utm_medium=affiliate&amp;utm_campaign=Lovebabbar"</w:t>
-        </w:r>
-        <w:r>
-          <w:rPr>
-            <w:rFonts w:ascii="Calibri" w:hAnsi="Calibri" w:cs="Calibri" w:eastAsia="Calibri"/>
-            <w:b/>
-            <w:color w:val="0000FF"/>
-            <w:spacing w:val="0"/>
-            <w:position w:val="0"/>
-            <w:sz w:val="24"/>
-            <w:u w:val="single"/>
-            <w:shd w:fill="auto" w:val="clear"/>
-          </w:rPr>
-          <w:t xml:space="preserve">utm_source=youtube</w:t>
-        </w:r>
-        <w:r>
-          <w:rPr>
-            <w:rFonts w:ascii="Calibri" w:hAnsi="Calibri" w:cs="Calibri" w:eastAsia="Calibri"/>
-            <w:b/>
-            <w:color w:val="0000FF"/>
-            <w:spacing w:val="0"/>
-            <w:position w:val="0"/>
-            <w:sz w:val="24"/>
-            <w:u w:val="single"/>
-            <w:shd w:fill="auto" w:val="clear"/>
-          </w:rPr>
-          <w:t xml:space="preserve"> HYPERLINK "https://www.codingninjas.com/codestudio/problems/dijkstra-s-shortest-path_920469?leftPanelTab=0&amp;utm_source=youtube&amp;utm_medium=affiliate&amp;utm_campaign=Lovebabbar"</w:t>
-        </w:r>
-        <w:r>
-          <w:rPr>
-            <w:rFonts w:ascii="Calibri" w:hAnsi="Calibri" w:cs="Calibri" w:eastAsia="Calibri"/>
-            <w:b/>
-            <w:color w:val="0000FF"/>
-            <w:spacing w:val="0"/>
-            <w:position w:val="0"/>
-            <w:sz w:val="24"/>
-            <w:u w:val="single"/>
-            <w:shd w:fill="auto" w:val="clear"/>
-          </w:rPr>
-          <w:t xml:space="preserve">&amp;</w:t>
-        </w:r>
-        <w:r>
-          <w:rPr>
-            <w:rFonts w:ascii="Calibri" w:hAnsi="Calibri" w:cs="Calibri" w:eastAsia="Calibri"/>
-            <w:b/>
-            <w:color w:val="0000FF"/>
-            <w:spacing w:val="0"/>
-            <w:position w:val="0"/>
-            <w:sz w:val="24"/>
-            <w:u w:val="single"/>
-            <w:shd w:fill="auto" w:val="clear"/>
-          </w:rPr>
-          <w:t xml:space="preserve"> HYPERLINK "https://www.codingninjas.com/codestudio/problems/dijkstra-s-shortest-path_920469?leftPanelTab=0&amp;utm_source=youtube&amp;utm_medium=affiliate&amp;utm_campaign=Lovebabbar"</w:t>
-        </w:r>
-        <w:r>
-          <w:rPr>
-            <w:rFonts w:ascii="Calibri" w:hAnsi="Calibri" w:cs="Calibri" w:eastAsia="Calibri"/>
-            <w:b/>
-            <w:color w:val="0000FF"/>
-            <w:spacing w:val="0"/>
-            <w:position w:val="0"/>
-            <w:sz w:val="24"/>
-            <w:u w:val="single"/>
-            <w:shd w:fill="auto" w:val="clear"/>
-          </w:rPr>
-          <w:t xml:space="preserve">utm_medium=affiliate</w:t>
-        </w:r>
-        <w:r>
-          <w:rPr>
-            <w:rFonts w:ascii="Calibri" w:hAnsi="Calibri" w:cs="Calibri" w:eastAsia="Calibri"/>
-            <w:b/>
-            <w:color w:val="0000FF"/>
-            <w:spacing w:val="0"/>
-            <w:position w:val="0"/>
-            <w:sz w:val="24"/>
-            <w:u w:val="single"/>
-            <w:shd w:fill="auto" w:val="clear"/>
-          </w:rPr>
-          <w:t xml:space="preserve"> HYPERLINK "https://www.codingninjas.com/codestudio/problems/dijkstra-s-shortest-path_920469?leftPanelTab=0&amp;utm_source=youtube&amp;utm_medium=affiliate&amp;utm_campaign=Lovebabbar"</w:t>
-        </w:r>
-        <w:r>
-          <w:rPr>
-            <w:rFonts w:ascii="Calibri" w:hAnsi="Calibri" w:cs="Calibri" w:eastAsia="Calibri"/>
-            <w:b/>
-            <w:color w:val="0000FF"/>
-            <w:spacing w:val="0"/>
-            <w:position w:val="0"/>
-            <w:sz w:val="24"/>
-            <w:u w:val="single"/>
-            <w:shd w:fill="auto" w:val="clear"/>
-          </w:rPr>
-          <w:t xml:space="preserve">&amp;</w:t>
-        </w:r>
-        <w:r>
-          <w:rPr>
-            <w:rFonts w:ascii="Calibri" w:hAnsi="Calibri" w:cs="Calibri" w:eastAsia="Calibri"/>
-            <w:b/>
-            <w:color w:val="0000FF"/>
-            <w:spacing w:val="0"/>
-            <w:position w:val="0"/>
-            <w:sz w:val="24"/>
-            <w:u w:val="single"/>
-            <w:shd w:fill="auto" w:val="clear"/>
-          </w:rPr>
-          <w:t xml:space="preserve"> HYPERLINK "https://www.codingninjas.com/codestudio/problems/dijkstra-s-shortest-path_920469?leftPanelTab=0&amp;utm_source=youtube&amp;utm_medium=affiliate&amp;utm_campaign=Lovebabbar"</w:t>
-        </w:r>
-        <w:r>
-          <w:rPr>
-            <w:rFonts w:ascii="Calibri" w:hAnsi="Calibri" w:cs="Calibri" w:eastAsia="Calibri"/>
-            <w:b/>
-            <w:color w:val="0000FF"/>
-            <w:spacing w:val="0"/>
-            <w:position w:val="0"/>
-            <w:sz w:val="24"/>
-            <w:u w:val="single"/>
-            <w:shd w:fill="auto" w:val="clear"/>
-          </w:rPr>
-          <w:t xml:space="preserve">utm_campaign=Lovebabbar</w:t>
+          <w:b/>
+          <w:color w:val="FF0000"/>
+          <w:spacing w:val="0"/>
+          <w:position w:val="0"/>
+          <w:sz w:val="32"/>
+          <w:shd w:fill="auto" w:val="clear"/>
+        </w:rPr>
+        <w:t xml:space="preserve">Dijkstra's algorithem</w:t>
+      </w:r>
+      <w:r>
+        <w:rPr>
+          <w:rFonts w:ascii="Calibri" w:hAnsi="Calibri" w:cs="Calibri" w:eastAsia="Calibri"/>
+          <w:b/>
+          <w:color w:val="FF0000"/>
+          <w:spacing w:val="0"/>
+          <w:position w:val="0"/>
+          <w:sz w:val="24"/>
+          <w:shd w:fill="auto" w:val="clear"/>
+        </w:rPr>
+        <w:t xml:space="preserve"> </w:t>
+      </w:r>
+      <w:r>
+        <w:rPr>
+          <w:rFonts w:ascii="Calibri" w:hAnsi="Calibri" w:cs="Calibri" w:eastAsia="Calibri"/>
+          <w:b/>
+          <w:color w:val="auto"/>
+          <w:spacing w:val="0"/>
+          <w:position w:val="0"/>
+          <w:sz w:val="24"/>
+          <w:shd w:fill="auto" w:val="clear"/>
+        </w:rPr>
+        <w:t xml:space="preserve">=&gt; </w:t>
+      </w:r>
+      <w:r>
+        <w:rPr>
+          <w:rFonts w:ascii="Calibri" w:hAnsi="Calibri" w:cs="Calibri" w:eastAsia="Calibri"/>
+          <w:color w:val="auto"/>
+          <w:spacing w:val="0"/>
+          <w:position w:val="0"/>
+          <w:sz w:val="24"/>
+          <w:shd w:fill="auto" w:val="clear"/>
+        </w:rPr>
+        <w:t xml:space="preserve">iss algorithem ka use ham undirected wieghted graph me shortest path nikalne ke lihye karte hai isme sare weights +ve hone chahiye tabhi ye kam karega.</w:t>
+      </w:r>
+    </w:p>
+    <w:p>
+      <w:pPr>
+        <w:spacing w:before="0" w:after="200" w:line="276"/>
+        <w:ind w:right="0" w:left="0" w:firstLine="0"/>
+        <w:jc w:val="left"/>
+        <w:rPr>
+          <w:rFonts w:ascii="Calibri" w:hAnsi="Calibri" w:cs="Calibri" w:eastAsia="Calibri"/>
+          <w:color w:val="auto"/>
+          <w:spacing w:val="0"/>
+          <w:position w:val="0"/>
+          <w:sz w:val="24"/>
+          <w:shd w:fill="auto" w:val="clear"/>
+        </w:rPr>
+      </w:pPr>
+      <w:r>
+        <w:rPr>
+          <w:rFonts w:ascii="Calibri" w:hAnsi="Calibri" w:cs="Calibri" w:eastAsia="Calibri"/>
+          <w:color w:val="auto"/>
+          <w:spacing w:val="0"/>
+          <w:position w:val="0"/>
+          <w:sz w:val="24"/>
+          <w:shd w:fill="auto" w:val="clear"/>
+        </w:rPr>
+        <w:t xml:space="preserve">isme ham ek set ya phir priority queue lete hai aur source node ke distance =0 aur node ko insert kar dete hai iske baad ham apne ans vector ko define karte hai infinite ke sath aur iske bad ham set se minimum distance wala node nikalte jayenge aur phir us node ke sare neighour pe jake unpe check karenge ki wo current dist. se &lt; hai ki nahi agar &lt; hai to set mese agar unka pahle se koi hoga to usko nikal kar naye wale ko enter kar denge;</w:t>
+      </w:r>
+    </w:p>
+    <w:p>
+      <w:pPr>
+        <w:spacing w:before="0" w:after="200" w:line="276"/>
+        <w:ind w:right="0" w:left="0" w:firstLine="0"/>
+        <w:jc w:val="left"/>
+        <w:rPr>
+          <w:rFonts w:ascii="Calibri" w:hAnsi="Calibri" w:cs="Calibri" w:eastAsia="Calibri"/>
+          <w:color w:val="auto"/>
+          <w:spacing w:val="0"/>
+          <w:position w:val="0"/>
+          <w:sz w:val="24"/>
+          <w:shd w:fill="auto" w:val="clear"/>
+        </w:rPr>
+      </w:pPr>
+      <w:r>
+        <w:rPr>
+          <w:rFonts w:ascii="Calibri" w:hAnsi="Calibri" w:cs="Calibri" w:eastAsia="Calibri"/>
+          <w:b/>
+          <w:color w:val="auto"/>
+          <w:spacing w:val="0"/>
+          <w:position w:val="0"/>
+          <w:sz w:val="24"/>
+          <w:shd w:fill="auto" w:val="clear"/>
+        </w:rPr>
+        <w:t xml:space="preserve">Q-8=&gt; Shortest path in a directed acyclic graph(weighted ) (</w:t>
+      </w:r>
+      <w:hyperlink xmlns:r="http://schemas.openxmlformats.org/officeDocument/2006/relationships" r:id="docRId9">
+        <w:r>
+          <w:rPr>
+            <w:rFonts w:ascii="Calibri" w:hAnsi="Calibri" w:cs="Calibri" w:eastAsia="Calibri"/>
+            <w:b/>
+            <w:color w:val="0000FF"/>
+            <w:spacing w:val="0"/>
+            <w:position w:val="0"/>
+            <w:sz w:val="24"/>
+            <w:u w:val="single"/>
+            <w:shd w:fill="auto" w:val="clear"/>
+          </w:rPr>
+          <w:t xml:space="preserve">https://ideone.com/nA6Np4</w:t>
         </w:r>
       </w:hyperlink>
       <w:r>
@@ -1204,6 +1350,109 @@
       <w:r>
         <w:rPr>
           <w:rFonts w:ascii="Calibri" w:hAnsi="Calibri" w:cs="Calibri" w:eastAsia="Calibri"/>
+          <w:color w:val="auto"/>
+          <w:spacing w:val="0"/>
+          <w:position w:val="0"/>
+          <w:sz w:val="24"/>
+          <w:shd w:fill="auto" w:val="clear"/>
+        </w:rPr>
+        <w:t xml:space="preserve">hint_1=&gt; iss question ke liye apne pass bhut se alborithm hai jaise bellmon ford o(ve), dijkstra's o(e+vlogv) but ye sab efficient aproach nahi hai agar ek vertex se sabhi vertex ka shortest distance puchha hai to iske liye ham pahle </w:t>
+      </w:r>
+      <w:r>
+        <w:rPr>
+          <w:rFonts w:ascii="Calibri" w:hAnsi="Calibri" w:cs="Calibri" w:eastAsia="Calibri"/>
+          <w:b/>
+          <w:color w:val="auto"/>
+          <w:spacing w:val="0"/>
+          <w:position w:val="0"/>
+          <w:sz w:val="24"/>
+          <w:shd w:fill="auto" w:val="clear"/>
+        </w:rPr>
+        <w:t xml:space="preserve">topological short </w:t>
+      </w:r>
+      <w:r>
+        <w:rPr>
+          <w:rFonts w:ascii="Calibri" w:hAnsi="Calibri" w:cs="Calibri" w:eastAsia="Calibri"/>
+          <w:color w:val="auto"/>
+          <w:spacing w:val="0"/>
+          <w:position w:val="0"/>
+          <w:sz w:val="24"/>
+          <w:shd w:fill="auto" w:val="clear"/>
+        </w:rPr>
+        <w:t xml:space="preserve">wale vector ko nikalna hoga iske baad ham vector ke sabse bahar wale vertex se chalu karenge aur andar tak jayenge aur jab bhi koi int_max ke == nahi hoga uske liye phir adj me ghus kar uske sare adjacent pe ja ke check karna hai aur jo bhi uska weight hai usme current wale se compare karke usko add kar dena hai agar wo pahle wale se kam hai to;</w:t>
+      </w:r>
+    </w:p>
+    <w:p>
+      <w:pPr>
+        <w:spacing w:before="0" w:after="200" w:line="276"/>
+        <w:ind w:right="0" w:left="0" w:firstLine="0"/>
+        <w:jc w:val="left"/>
+        <w:rPr>
+          <w:rFonts w:ascii="Calibri" w:hAnsi="Calibri" w:cs="Calibri" w:eastAsia="Calibri"/>
+          <w:color w:val="auto"/>
+          <w:spacing w:val="0"/>
+          <w:position w:val="0"/>
+          <w:sz w:val="24"/>
+          <w:shd w:fill="auto" w:val="clear"/>
+        </w:rPr>
+      </w:pPr>
+      <w:r>
+        <w:rPr>
+          <w:rFonts w:ascii="Calibri" w:hAnsi="Calibri" w:cs="Calibri" w:eastAsia="Calibri"/>
+          <w:b/>
+          <w:color w:val="auto"/>
+          <w:spacing w:val="0"/>
+          <w:position w:val="0"/>
+          <w:sz w:val="24"/>
+          <w:shd w:fill="auto" w:val="clear"/>
+        </w:rPr>
+        <w:t xml:space="preserve">Q-9=&gt; Shortest path in a graph(weighted -ve and -ve cycle ) (</w:t>
+      </w:r>
+      <w:hyperlink xmlns:r="http://schemas.openxmlformats.org/officeDocument/2006/relationships" r:id="docRId10">
+        <w:r>
+          <w:rPr>
+            <w:rFonts w:ascii="Calibri" w:hAnsi="Calibri" w:cs="Calibri" w:eastAsia="Calibri"/>
+            <w:b/>
+            <w:color w:val="0000FF"/>
+            <w:spacing w:val="0"/>
+            <w:position w:val="0"/>
+            <w:sz w:val="24"/>
+            <w:u w:val="single"/>
+            <w:shd w:fill="auto" w:val="clear"/>
+          </w:rPr>
+          <w:t xml:space="preserve">https://www.codingninjas.com/codestudio/problems/bellmon-ford_2041977?leftPanelTab=0&amp;utm_source=youtube&amp;utm_medium=affiliate&amp;utm_campaign=Lovebabbar</w:t>
+        </w:r>
+      </w:hyperlink>
+      <w:r>
+        <w:rPr>
+          <w:rFonts w:ascii="Calibri" w:hAnsi="Calibri" w:cs="Calibri" w:eastAsia="Calibri"/>
+          <w:b/>
+          <w:color w:val="auto"/>
+          <w:spacing w:val="0"/>
+          <w:position w:val="0"/>
+          <w:sz w:val="24"/>
+          <w:shd w:fill="auto" w:val="clear"/>
+        </w:rPr>
+        <w:t xml:space="preserve">)</w:t>
+      </w:r>
+    </w:p>
+    <w:p>
+      <w:pPr>
+        <w:spacing w:before="0" w:after="200" w:line="276"/>
+        <w:ind w:right="0" w:left="0" w:firstLine="0"/>
+        <w:jc w:val="left"/>
+        <w:rPr>
+          <w:rFonts w:ascii="Calibri" w:hAnsi="Calibri" w:cs="Calibri" w:eastAsia="Calibri"/>
+          <w:color w:val="auto"/>
+          <w:spacing w:val="0"/>
+          <w:position w:val="0"/>
+          <w:sz w:val="24"/>
+          <w:shd w:fill="auto" w:val="clear"/>
+        </w:rPr>
+      </w:pPr>
+      <w:r>
+        <w:rPr>
+          <w:rFonts w:ascii="Calibri" w:hAnsi="Calibri" w:cs="Calibri" w:eastAsia="Calibri"/>
           <w:b/>
           <w:color w:val="FF0000"/>
           <w:spacing w:val="0"/>
@@ -1211,7 +1460,7 @@
           <w:sz w:val="32"/>
           <w:shd w:fill="auto" w:val="clear"/>
         </w:rPr>
-        <w:t xml:space="preserve">Dijkstra's algorithem</w:t>
+        <w:t xml:space="preserve">Bellmon ford algorithem</w:t>
       </w:r>
       <w:r>
         <w:rPr>
@@ -1246,74 +1495,48 @@
           <w:sz w:val="24"/>
           <w:shd w:fill="auto" w:val="clear"/>
         </w:rPr>
-        <w:t xml:space="preserve">iss algorithem ka use ham undirected wieghted graph me shortest path nikalne ke lihye karte hai isme sare weights +ve hone chahiye tabhi ye kam karega.</w:t>
-      </w:r>
-    </w:p>
-    <w:p>
-      <w:pPr>
-        <w:spacing w:before="0" w:after="200" w:line="276"/>
-        <w:ind w:right="0" w:left="0" w:firstLine="0"/>
-        <w:jc w:val="left"/>
-        <w:rPr>
-          <w:rFonts w:ascii="Calibri" w:hAnsi="Calibri" w:cs="Calibri" w:eastAsia="Calibri"/>
-          <w:color w:val="auto"/>
-          <w:spacing w:val="0"/>
-          <w:position w:val="0"/>
-          <w:sz w:val="24"/>
-          <w:shd w:fill="auto" w:val="clear"/>
-        </w:rPr>
-      </w:pPr>
-      <w:r>
-        <w:rPr>
-          <w:rFonts w:ascii="Calibri" w:hAnsi="Calibri" w:cs="Calibri" w:eastAsia="Calibri"/>
-          <w:color w:val="auto"/>
-          <w:spacing w:val="0"/>
-          <w:position w:val="0"/>
-          <w:sz w:val="24"/>
-          <w:shd w:fill="auto" w:val="clear"/>
-        </w:rPr>
-        <w:t xml:space="preserve">isme ham ek set ya phir priority queue lete hai aur source node ke distance =0 aur node ko insert kar dete hai iske baad ham apne ans vector ko define karte hai infinite ke sath aur iske bad ham set se minimum distance wala node nikalte jayenge aur phir us node ke sare neighour pe jake unpe check karenge ki wo current dist. se &lt; hai ki nahi agar &lt; hai to set mese agar unka pahle se koi hoga to usko nikal kar naye wale ko enter kar denge;</w:t>
-      </w:r>
-    </w:p>
-    <w:p>
-      <w:pPr>
-        <w:spacing w:before="0" w:after="200" w:line="276"/>
-        <w:ind w:right="0" w:left="0" w:firstLine="0"/>
-        <w:jc w:val="left"/>
-        <w:rPr>
-          <w:rFonts w:ascii="Calibri" w:hAnsi="Calibri" w:cs="Calibri" w:eastAsia="Calibri"/>
-          <w:color w:val="auto"/>
-          <w:spacing w:val="0"/>
-          <w:position w:val="0"/>
-          <w:sz w:val="24"/>
-          <w:shd w:fill="auto" w:val="clear"/>
-        </w:rPr>
-      </w:pPr>
-      <w:r>
-        <w:rPr>
-          <w:rFonts w:ascii="Calibri" w:hAnsi="Calibri" w:cs="Calibri" w:eastAsia="Calibri"/>
-          <w:b/>
-          <w:color w:val="auto"/>
-          <w:spacing w:val="0"/>
-          <w:position w:val="0"/>
-          <w:sz w:val="24"/>
-          <w:shd w:fill="auto" w:val="clear"/>
-        </w:rPr>
-        <w:t xml:space="preserve">Q-6=&gt; Shortest path in a directed acyclic graph(weighted ) (</w:t>
-      </w:r>
-      <w:hyperlink xmlns:r="http://schemas.openxmlformats.org/officeDocument/2006/relationships" r:id="docRId7">
-        <w:r>
-          <w:rPr>
-            <w:rFonts w:ascii="Calibri" w:hAnsi="Calibri" w:cs="Calibri" w:eastAsia="Calibri"/>
-            <w:b/>
-            <w:color w:val="0000FF"/>
-            <w:spacing w:val="0"/>
-            <w:position w:val="0"/>
-            <w:sz w:val="24"/>
-            <w:u w:val="single"/>
-            <w:shd w:fill="auto" w:val="clear"/>
-          </w:rPr>
-          <w:t xml:space="preserve">https://ideone.com/nA6Np4</w:t>
+        <w:t xml:space="preserve">iss algorithem me ham ek distance ka array banate hai aur usko INT_MAX ke sath initialige aur dt[src] ko 0  karne ke bad n-1 time har edge pe jake ye wala formula run karte hai dist[u]!= int_max &amp;&amp; dist[u] +wt  &lt; dt[v] aur agar sahi hai to dt[v] ko update kar dete hai; phir nth wala alag se run karte hai same formula ke sath aur agar iss wale me bhi dt update hua to iska matlab ki graph me -ve cycle hai nahi to dt wala array hi apna shortest distance hai; </w:t>
+      </w:r>
+    </w:p>
+    <w:p>
+      <w:pPr>
+        <w:spacing w:before="0" w:after="200" w:line="276"/>
+        <w:ind w:right="0" w:left="0" w:firstLine="0"/>
+        <w:jc w:val="left"/>
+        <w:rPr>
+          <w:rFonts w:ascii="Calibri" w:hAnsi="Calibri" w:cs="Calibri" w:eastAsia="Calibri"/>
+          <w:color w:val="auto"/>
+          <w:spacing w:val="0"/>
+          <w:position w:val="0"/>
+          <w:sz w:val="24"/>
+          <w:shd w:fill="auto" w:val="clear"/>
+        </w:rPr>
+      </w:pPr>
+      <w:r>
+        <w:rPr>
+          <w:rFonts w:ascii="Calibri" w:hAnsi="Calibri" w:cs="Calibri" w:eastAsia="Calibri"/>
+          <w:b/>
+          <w:color w:val="auto"/>
+          <w:spacing w:val="0"/>
+          <w:position w:val="0"/>
+          <w:sz w:val="24"/>
+          <w:shd w:fill="auto" w:val="clear"/>
+        </w:rPr>
+        <w:t xml:space="preserve">Q-10=&gt; Minimum Spaning Tree (</w:t>
+      </w:r>
+      <w:hyperlink xmlns:r="http://schemas.openxmlformats.org/officeDocument/2006/relationships" r:id="docRId11">
+        <w:r>
+          <w:rPr>
+            <w:rFonts w:ascii="Calibri" w:hAnsi="Calibri" w:cs="Calibri" w:eastAsia="Calibri"/>
+            <w:b/>
+            <w:color w:val="0000FF"/>
+            <w:spacing w:val="0"/>
+            <w:position w:val="0"/>
+            <w:sz w:val="24"/>
+            <w:u w:val="single"/>
+            <w:shd w:fill="auto" w:val="clear"/>
+          </w:rPr>
+          <w:t xml:space="preserve">https://practice.geeksforgeeks.org/problems/minimum-spanning-tree/1/</w:t>
         </w:r>
       </w:hyperlink>
       <w:r>
@@ -1346,37 +1569,1207 @@
       <w:r>
         <w:rPr>
           <w:rFonts w:ascii="Calibri" w:hAnsi="Calibri" w:cs="Calibri" w:eastAsia="Calibri"/>
-          <w:color w:val="auto"/>
-          <w:spacing w:val="0"/>
-          <w:position w:val="0"/>
-          <w:sz w:val="24"/>
-          <w:shd w:fill="auto" w:val="clear"/>
-        </w:rPr>
-        <w:t xml:space="preserve">hint_1=&gt; iss question ke liye apne pass bhut se alborithm hai jaise bellmon ford o(ve), dijkstra's o(e+vlogv) but ye sab efficient aproach nahi hai agar ek vertex se sabhi vertex ka shortest distance puchha hai to iske liye ham pahle </w:t>
-      </w:r>
-      <w:r>
-        <w:rPr>
-          <w:rFonts w:ascii="Calibri" w:hAnsi="Calibri" w:cs="Calibri" w:eastAsia="Calibri"/>
-          <w:b/>
-          <w:color w:val="auto"/>
-          <w:spacing w:val="0"/>
-          <w:position w:val="0"/>
-          <w:sz w:val="24"/>
-          <w:shd w:fill="auto" w:val="clear"/>
-        </w:rPr>
-        <w:t xml:space="preserve">topological short </w:t>
-      </w:r>
-      <w:r>
-        <w:rPr>
-          <w:rFonts w:ascii="Calibri" w:hAnsi="Calibri" w:cs="Calibri" w:eastAsia="Calibri"/>
-          <w:color w:val="auto"/>
-          <w:spacing w:val="0"/>
-          <w:position w:val="0"/>
-          <w:sz w:val="24"/>
-          <w:shd w:fill="auto" w:val="clear"/>
-        </w:rPr>
-        <w:t xml:space="preserve">wale vector ko nikalna hoga iske baad ham vector ke sabse bahar wale vertex se chalu karenge aur andar tak jayenge aur jab bhi koi int_max ke == nahi hoga uske liye phir adj me ghus kar uske sare adjacent pe ja ke check karna hai aur jo bhi uska weight hai usme current wale se compare karke usko add kar dena hai agar wo pahle wale se kam hai to;</w:t>
-      </w:r>
+          <w:b/>
+          <w:color w:val="FF0000"/>
+          <w:spacing w:val="0"/>
+          <w:position w:val="0"/>
+          <w:sz w:val="32"/>
+          <w:shd w:fill="auto" w:val="clear"/>
+        </w:rPr>
+        <w:t xml:space="preserve">Minimum spaning Tree </w:t>
+      </w:r>
+      <w:r>
+        <w:rPr>
+          <w:rFonts w:ascii="Calibri" w:hAnsi="Calibri" w:cs="Calibri" w:eastAsia="Calibri"/>
+          <w:b/>
+          <w:color w:val="auto"/>
+          <w:spacing w:val="0"/>
+          <w:position w:val="0"/>
+          <w:sz w:val="24"/>
+          <w:shd w:fill="auto" w:val="clear"/>
+        </w:rPr>
+        <w:t xml:space="preserve">=&gt; </w:t>
+      </w:r>
+      <w:r>
+        <w:rPr>
+          <w:rFonts w:ascii="Calibri" w:hAnsi="Calibri" w:cs="Calibri" w:eastAsia="Calibri"/>
+          <w:color w:val="auto"/>
+          <w:spacing w:val="0"/>
+          <w:position w:val="0"/>
+          <w:sz w:val="24"/>
+          <w:shd w:fill="auto" w:val="clear"/>
+        </w:rPr>
+        <w:t xml:space="preserve">agar ham kisi graph ko tree me convert kar sake jisme n node aur n-1 edges ho to use st kahte hai aur agar ye ham wheighted graph me karte hai to phir jo tree bna hai uske wt ka sum min hai to use mst kahte hai;</w:t>
+      </w:r>
+    </w:p>
+    <w:p>
+      <w:pPr>
+        <w:spacing w:before="0" w:after="200" w:line="276"/>
+        <w:ind w:right="0" w:left="0" w:firstLine="0"/>
+        <w:jc w:val="left"/>
+        <w:rPr>
+          <w:rFonts w:ascii="Calibri" w:hAnsi="Calibri" w:cs="Calibri" w:eastAsia="Calibri"/>
+          <w:color w:val="auto"/>
+          <w:spacing w:val="0"/>
+          <w:position w:val="0"/>
+          <w:sz w:val="24"/>
+          <w:shd w:fill="auto" w:val="clear"/>
+        </w:rPr>
+      </w:pPr>
+      <w:r>
+        <w:rPr>
+          <w:rFonts w:ascii="Calibri" w:hAnsi="Calibri" w:cs="Calibri" w:eastAsia="Calibri"/>
+          <w:b/>
+          <w:color w:val="FF0000"/>
+          <w:spacing w:val="0"/>
+          <w:position w:val="0"/>
+          <w:sz w:val="32"/>
+          <w:shd w:fill="auto" w:val="clear"/>
+        </w:rPr>
+        <w:t xml:space="preserve">Prims Algorithem </w:t>
+      </w:r>
+      <w:r>
+        <w:rPr>
+          <w:rFonts w:ascii="Calibri" w:hAnsi="Calibri" w:cs="Calibri" w:eastAsia="Calibri"/>
+          <w:b/>
+          <w:color w:val="auto"/>
+          <w:spacing w:val="0"/>
+          <w:position w:val="0"/>
+          <w:sz w:val="24"/>
+          <w:shd w:fill="auto" w:val="clear"/>
+        </w:rPr>
+        <w:t xml:space="preserve">=&gt; </w:t>
+      </w:r>
+      <w:r>
+        <w:rPr>
+          <w:rFonts w:ascii="Calibri" w:hAnsi="Calibri" w:cs="Calibri" w:eastAsia="Calibri"/>
+          <w:color w:val="auto"/>
+          <w:spacing w:val="0"/>
+          <w:position w:val="0"/>
+          <w:sz w:val="24"/>
+          <w:shd w:fill="auto" w:val="clear"/>
+        </w:rPr>
+        <w:t xml:space="preserve">isme ham 3 vector lenge 1st key ka jisme distance store hoga 2nd mst ka jisme ye store hoga ki kaun sa node mst me chala gaya hai aur 3rd wala parent ko track karne ke liye; ham pahle kise bhi node ke distance yani key ko 0 kar denge iske baad har bar ham key me uss minimum distance wale node ko find karenge jo mst me nahi hai aur use mst me dalne ke bad ham iss node ke sare nbr jo mst me na ho uspe check karenge ki unka key unke wt se kam hai ki nahi agar nahi hai to key ko update kar denge; </w:t>
+      </w:r>
+    </w:p>
+    <w:p>
+      <w:pPr>
+        <w:spacing w:before="0" w:after="200" w:line="276"/>
+        <w:ind w:right="0" w:left="0" w:firstLine="0"/>
+        <w:jc w:val="left"/>
+        <w:rPr>
+          <w:rFonts w:ascii="Calibri" w:hAnsi="Calibri" w:cs="Calibri" w:eastAsia="Calibri"/>
+          <w:color w:val="auto"/>
+          <w:spacing w:val="0"/>
+          <w:position w:val="0"/>
+          <w:sz w:val="24"/>
+          <w:shd w:fill="auto" w:val="clear"/>
+        </w:rPr>
+      </w:pPr>
+      <w:r>
+        <w:rPr>
+          <w:rFonts w:ascii="Calibri" w:hAnsi="Calibri" w:cs="Calibri" w:eastAsia="Calibri"/>
+          <w:b/>
+          <w:color w:val="FF0000"/>
+          <w:spacing w:val="0"/>
+          <w:position w:val="0"/>
+          <w:sz w:val="32"/>
+          <w:shd w:fill="auto" w:val="clear"/>
+        </w:rPr>
+        <w:t xml:space="preserve">Kruskal's Algorithem </w:t>
+      </w:r>
+      <w:r>
+        <w:rPr>
+          <w:rFonts w:ascii="Calibri" w:hAnsi="Calibri" w:cs="Calibri" w:eastAsia="Calibri"/>
+          <w:b/>
+          <w:color w:val="auto"/>
+          <w:spacing w:val="0"/>
+          <w:position w:val="0"/>
+          <w:sz w:val="24"/>
+          <w:shd w:fill="auto" w:val="clear"/>
+        </w:rPr>
+        <w:t xml:space="preserve">=&gt; </w:t>
+      </w:r>
+      <w:r>
+        <w:rPr>
+          <w:rFonts w:ascii="Calibri" w:hAnsi="Calibri" w:cs="Calibri" w:eastAsia="Calibri"/>
+          <w:color w:val="auto"/>
+          <w:spacing w:val="0"/>
+          <w:position w:val="0"/>
+          <w:sz w:val="24"/>
+          <w:shd w:fill="auto" w:val="clear"/>
+        </w:rPr>
+        <w:t xml:space="preserve">isme ham disjoint set aur union by rank aur path optimisation ka use karenge find_prt aur union wala disjoint set ka part hai iska use ham cycle find karne me bhi karte hai isme hame sare edges pe loop chalana hota hai (mst ke liye edges ko wt ke basis pe sort karna hota hai) eske bad har bar u aur v ka prt find karenge agar dono ka prt same hai means cycle hai (mst ke liye iss case me kuchh nahi karna hai) but agar == nahi hai to dono ka union kar denge ; agar rank == hai to kisi ko bhi kisi me add kar denge bas prt wale ka rank increase karenge aur == nahi hai to chhote wale ko bade wale ka child bna denge;</w:t>
+      </w:r>
+    </w:p>
+    <w:p>
+      <w:pPr>
+        <w:spacing w:before="0" w:after="200" w:line="276"/>
+        <w:ind w:right="0" w:left="0" w:firstLine="0"/>
+        <w:jc w:val="left"/>
+        <w:rPr>
+          <w:rFonts w:ascii="Calibri" w:hAnsi="Calibri" w:cs="Calibri" w:eastAsia="Calibri"/>
+          <w:color w:val="auto"/>
+          <w:spacing w:val="0"/>
+          <w:position w:val="0"/>
+          <w:sz w:val="24"/>
+          <w:shd w:fill="auto" w:val="clear"/>
+        </w:rPr>
+      </w:pPr>
+      <w:r>
+        <w:rPr>
+          <w:rFonts w:ascii="Calibri" w:hAnsi="Calibri" w:cs="Calibri" w:eastAsia="Calibri"/>
+          <w:b/>
+          <w:color w:val="auto"/>
+          <w:spacing w:val="0"/>
+          <w:position w:val="0"/>
+          <w:sz w:val="24"/>
+          <w:shd w:fill="auto" w:val="clear"/>
+        </w:rPr>
+        <w:t xml:space="preserve">Q-11=&gt; Bridges in graph (</w:t>
+      </w:r>
+      <w:hyperlink xmlns:r="http://schemas.openxmlformats.org/officeDocument/2006/relationships" r:id="docRId12">
+        <w:r>
+          <w:rPr>
+            <w:rFonts w:ascii="Calibri" w:hAnsi="Calibri" w:cs="Calibri" w:eastAsia="Calibri"/>
+            <w:b/>
+            <w:color w:val="0000FF"/>
+            <w:spacing w:val="0"/>
+            <w:position w:val="0"/>
+            <w:sz w:val="24"/>
+            <w:u w:val="single"/>
+            <w:shd w:fill="auto" w:val="clear"/>
+          </w:rPr>
+          <w:t xml:space="preserve">https://www.codingninjas.com/codestudio/problems/bridges-in-graph_893026?leftPanelTab=0&amp;utm_source=youtube&amp;utm_medium=affiliate&amp;utm_campaign=Lovebabbar</w:t>
+        </w:r>
+      </w:hyperlink>
+      <w:r>
+        <w:rPr>
+          <w:rFonts w:ascii="Calibri" w:hAnsi="Calibri" w:cs="Calibri" w:eastAsia="Calibri"/>
+          <w:b/>
+          <w:color w:val="auto"/>
+          <w:spacing w:val="0"/>
+          <w:position w:val="0"/>
+          <w:sz w:val="24"/>
+          <w:shd w:fill="auto" w:val="clear"/>
+        </w:rPr>
+        <w:t xml:space="preserve">)</w:t>
+      </w:r>
+    </w:p>
+    <w:p>
+      <w:pPr>
+        <w:spacing w:before="0" w:after="200" w:line="276"/>
+        <w:ind w:right="0" w:left="0" w:firstLine="0"/>
+        <w:jc w:val="left"/>
+        <w:rPr>
+          <w:rFonts w:ascii="Calibri" w:hAnsi="Calibri" w:cs="Calibri" w:eastAsia="Calibri"/>
+          <w:color w:val="auto"/>
+          <w:spacing w:val="0"/>
+          <w:position w:val="0"/>
+          <w:sz w:val="24"/>
+          <w:shd w:fill="auto" w:val="clear"/>
+        </w:rPr>
+      </w:pPr>
+      <w:r>
+        <w:rPr>
+          <w:rFonts w:ascii="Calibri" w:hAnsi="Calibri" w:cs="Calibri" w:eastAsia="Calibri"/>
+          <w:b/>
+          <w:color w:val="FF0000"/>
+          <w:spacing w:val="0"/>
+          <w:position w:val="0"/>
+          <w:sz w:val="32"/>
+          <w:shd w:fill="auto" w:val="clear"/>
+        </w:rPr>
+        <w:t xml:space="preserve">bridge in graph </w:t>
+      </w:r>
+      <w:r>
+        <w:rPr>
+          <w:rFonts w:ascii="Calibri" w:hAnsi="Calibri" w:cs="Calibri" w:eastAsia="Calibri"/>
+          <w:b/>
+          <w:color w:val="auto"/>
+          <w:spacing w:val="0"/>
+          <w:position w:val="0"/>
+          <w:sz w:val="24"/>
+          <w:shd w:fill="auto" w:val="clear"/>
+        </w:rPr>
+        <w:t xml:space="preserve">=&gt; </w:t>
+      </w:r>
+      <w:r>
+        <w:rPr>
+          <w:rFonts w:ascii="Calibri" w:hAnsi="Calibri" w:cs="Calibri" w:eastAsia="Calibri"/>
+          <w:color w:val="auto"/>
+          <w:spacing w:val="0"/>
+          <w:position w:val="0"/>
+          <w:sz w:val="24"/>
+          <w:shd w:fill="auto" w:val="clear"/>
+        </w:rPr>
+        <w:t xml:space="preserve">agar kisi graph me kisi edge ko hatane pe graph do component me divide ho jata hai to use edge ko bridge kahte hai;</w:t>
+      </w:r>
+    </w:p>
+    <w:p>
+      <w:pPr>
+        <w:spacing w:before="0" w:after="200" w:line="276"/>
+        <w:ind w:right="0" w:left="0" w:firstLine="0"/>
+        <w:jc w:val="left"/>
+        <w:rPr>
+          <w:rFonts w:ascii="Calibri" w:hAnsi="Calibri" w:cs="Calibri" w:eastAsia="Calibri"/>
+          <w:color w:val="auto"/>
+          <w:spacing w:val="0"/>
+          <w:position w:val="0"/>
+          <w:sz w:val="24"/>
+          <w:shd w:fill="auto" w:val="clear"/>
+        </w:rPr>
+      </w:pPr>
+      <w:r>
+        <w:rPr>
+          <w:rFonts w:ascii="Calibri" w:hAnsi="Calibri" w:cs="Calibri" w:eastAsia="Calibri"/>
+          <w:color w:val="auto"/>
+          <w:spacing w:val="0"/>
+          <w:position w:val="0"/>
+          <w:sz w:val="24"/>
+          <w:shd w:fill="auto" w:val="clear"/>
+        </w:rPr>
+        <w:t xml:space="preserve">hint_1=&gt; isme ham 3 vector banayenge 1st wala discovery ke liye 2nd wala low value ke liye and 3 rd wala vsited aur ek timer bhi chalega parent ke sath; aab ham har bar dis aur low ko initiali time ke = kar ke time ko ++ kar denge iske baad ham us node ke nbr me jayeng aur agar back edge hai to low me node aur nbr ke dis ka min hoga aur jab ham wapas aayenge call se to phir low me node aur nbr ke low ka min hoga phir edge wale condition ka matlab hai ki agar nbr ka low apne node ke discovery se bada hai means nbr pe ham node se hokar hi gaye honge ya phir iske bad tabhi uska value isse jayada hai nahi to low ka value update ho gaya hota;</w:t>
+      </w:r>
+    </w:p>
+    <w:p>
+      <w:pPr>
+        <w:spacing w:before="0" w:after="200" w:line="276"/>
+        <w:ind w:right="0" w:left="0" w:firstLine="0"/>
+        <w:jc w:val="left"/>
+        <w:rPr>
+          <w:rFonts w:ascii="Calibri" w:hAnsi="Calibri" w:cs="Calibri" w:eastAsia="Calibri"/>
+          <w:color w:val="auto"/>
+          <w:spacing w:val="0"/>
+          <w:position w:val="0"/>
+          <w:sz w:val="24"/>
+          <w:shd w:fill="auto" w:val="clear"/>
+        </w:rPr>
+      </w:pPr>
+      <w:r>
+        <w:rPr>
+          <w:rFonts w:ascii="Calibri" w:hAnsi="Calibri" w:cs="Calibri" w:eastAsia="Calibri"/>
+          <w:b/>
+          <w:color w:val="auto"/>
+          <w:spacing w:val="0"/>
+          <w:position w:val="0"/>
+          <w:sz w:val="24"/>
+          <w:shd w:fill="auto" w:val="clear"/>
+        </w:rPr>
+        <w:t xml:space="preserve">Q-12=&gt; Articulation point in graph (</w:t>
+      </w:r>
+      <w:hyperlink xmlns:r="http://schemas.openxmlformats.org/officeDocument/2006/relationships" r:id="docRId13">
+        <w:r>
+          <w:rPr>
+            <w:rFonts w:ascii="Calibri" w:hAnsi="Calibri" w:cs="Calibri" w:eastAsia="Calibri"/>
+            <w:b/>
+            <w:color w:val="0000FF"/>
+            <w:spacing w:val="0"/>
+            <w:position w:val="0"/>
+            <w:sz w:val="24"/>
+            <w:u w:val="single"/>
+            <w:shd w:fill="auto" w:val="clear"/>
+          </w:rPr>
+          <w:t xml:space="preserve">https://www.codingninjas.com/codestudio/library/articulation-points-in-a-graph</w:t>
+        </w:r>
+      </w:hyperlink>
+      <w:r>
+        <w:rPr>
+          <w:rFonts w:ascii="Calibri" w:hAnsi="Calibri" w:cs="Calibri" w:eastAsia="Calibri"/>
+          <w:b/>
+          <w:color w:val="auto"/>
+          <w:spacing w:val="0"/>
+          <w:position w:val="0"/>
+          <w:sz w:val="24"/>
+          <w:shd w:fill="auto" w:val="clear"/>
+        </w:rPr>
+        <w:t xml:space="preserve">)</w:t>
+      </w:r>
+    </w:p>
+    <w:p>
+      <w:pPr>
+        <w:spacing w:before="0" w:after="200" w:line="276"/>
+        <w:ind w:right="0" w:left="0" w:firstLine="0"/>
+        <w:jc w:val="left"/>
+        <w:rPr>
+          <w:rFonts w:ascii="Calibri" w:hAnsi="Calibri" w:cs="Calibri" w:eastAsia="Calibri"/>
+          <w:color w:val="auto"/>
+          <w:spacing w:val="0"/>
+          <w:position w:val="0"/>
+          <w:sz w:val="24"/>
+          <w:shd w:fill="auto" w:val="clear"/>
+        </w:rPr>
+      </w:pPr>
+      <w:r>
+        <w:rPr>
+          <w:rFonts w:ascii="Calibri" w:hAnsi="Calibri" w:cs="Calibri" w:eastAsia="Calibri"/>
+          <w:b/>
+          <w:color w:val="FF0000"/>
+          <w:spacing w:val="0"/>
+          <w:position w:val="0"/>
+          <w:sz w:val="32"/>
+          <w:shd w:fill="auto" w:val="clear"/>
+        </w:rPr>
+        <w:t xml:space="preserve">AP. in graph </w:t>
+      </w:r>
+      <w:r>
+        <w:rPr>
+          <w:rFonts w:ascii="Calibri" w:hAnsi="Calibri" w:cs="Calibri" w:eastAsia="Calibri"/>
+          <w:b/>
+          <w:color w:val="auto"/>
+          <w:spacing w:val="0"/>
+          <w:position w:val="0"/>
+          <w:sz w:val="24"/>
+          <w:shd w:fill="auto" w:val="clear"/>
+        </w:rPr>
+        <w:t xml:space="preserve">=&gt; </w:t>
+      </w:r>
+      <w:r>
+        <w:rPr>
+          <w:rFonts w:ascii="Calibri" w:hAnsi="Calibri" w:cs="Calibri" w:eastAsia="Calibri"/>
+          <w:color w:val="auto"/>
+          <w:spacing w:val="0"/>
+          <w:position w:val="0"/>
+          <w:sz w:val="24"/>
+          <w:shd w:fill="auto" w:val="clear"/>
+        </w:rPr>
+        <w:t xml:space="preserve">agar kisi graph me kisi node ko hatane pe graph do component me divide ho jata hai to use node ko AP. kahte hai;</w:t>
+      </w:r>
+    </w:p>
+    <w:p>
+      <w:pPr>
+        <w:spacing w:before="0" w:after="200" w:line="276"/>
+        <w:ind w:right="0" w:left="0" w:firstLine="0"/>
+        <w:jc w:val="left"/>
+        <w:rPr>
+          <w:rFonts w:ascii="Calibri" w:hAnsi="Calibri" w:cs="Calibri" w:eastAsia="Calibri"/>
+          <w:color w:val="auto"/>
+          <w:spacing w:val="0"/>
+          <w:position w:val="0"/>
+          <w:sz w:val="24"/>
+          <w:shd w:fill="auto" w:val="clear"/>
+        </w:rPr>
+      </w:pPr>
+      <w:r>
+        <w:rPr>
+          <w:rFonts w:ascii="Calibri" w:hAnsi="Calibri" w:cs="Calibri" w:eastAsia="Calibri"/>
+          <w:color w:val="auto"/>
+          <w:spacing w:val="0"/>
+          <w:position w:val="0"/>
+          <w:sz w:val="24"/>
+          <w:shd w:fill="auto" w:val="clear"/>
+        </w:rPr>
+        <w:t xml:space="preserve">hint_1=&gt; iska algorithem bhi same hoga jaise bridge ka hai bas yahi change hoga ki agar bridge wale condition me bas = bhi add ho jayega aur prt !=-1(ye iss liye add hoga kyuki pahle wale condition se ye to pta chal jayega ki ham apne nbr pe iss node se hi hokar jayenge bur iss node ke uper bhi to node hona chahiye tabhi to graph do component me divide hoga) bas; last me isme ye bhi chek karna hoga ki agara kisi node ka prt -1 hai aur uska child &gt; 1 hai to wo node bhi AP hoga;</w:t>
+      </w:r>
+    </w:p>
+    <w:p>
+      <w:pPr>
+        <w:spacing w:before="0" w:after="200" w:line="276"/>
+        <w:ind w:right="0" w:left="0" w:firstLine="0"/>
+        <w:jc w:val="left"/>
+        <w:rPr>
+          <w:rFonts w:ascii="Calibri" w:hAnsi="Calibri" w:cs="Calibri" w:eastAsia="Calibri"/>
+          <w:color w:val="auto"/>
+          <w:spacing w:val="0"/>
+          <w:position w:val="0"/>
+          <w:sz w:val="24"/>
+          <w:shd w:fill="auto" w:val="clear"/>
+        </w:rPr>
+      </w:pPr>
+      <w:r>
+        <w:rPr>
+          <w:rFonts w:ascii="Calibri" w:hAnsi="Calibri" w:cs="Calibri" w:eastAsia="Calibri"/>
+          <w:b/>
+          <w:color w:val="auto"/>
+          <w:spacing w:val="0"/>
+          <w:position w:val="0"/>
+          <w:sz w:val="24"/>
+          <w:shd w:fill="auto" w:val="clear"/>
+        </w:rPr>
+        <w:t xml:space="preserve">Q-13=&gt; Minimum Spaning Tree (</w:t>
+      </w:r>
+      <w:hyperlink xmlns:r="http://schemas.openxmlformats.org/officeDocument/2006/relationships" r:id="docRId14">
+        <w:r>
+          <w:rPr>
+            <w:rFonts w:ascii="Calibri" w:hAnsi="Calibri" w:cs="Calibri" w:eastAsia="Calibri"/>
+            <w:b/>
+            <w:color w:val="0000FF"/>
+            <w:spacing w:val="0"/>
+            <w:position w:val="0"/>
+            <w:sz w:val="24"/>
+            <w:u w:val="single"/>
+            <w:shd w:fill="auto" w:val="clear"/>
+          </w:rPr>
+          <w:t xml:space="preserve">https://www.codingninjas.com/codestudio/problems/count-strongly-connected-components-kosaraju-s-algorithm_1171151?leftPanelTab=0&amp;utm_source=youtube&amp;utm_medium=affiliate&amp;utm_campaign=Lovebabbar</w:t>
+        </w:r>
+      </w:hyperlink>
+      <w:r>
+        <w:rPr>
+          <w:rFonts w:ascii="Calibri" w:hAnsi="Calibri" w:cs="Calibri" w:eastAsia="Calibri"/>
+          <w:b/>
+          <w:color w:val="auto"/>
+          <w:spacing w:val="0"/>
+          <w:position w:val="0"/>
+          <w:sz w:val="24"/>
+          <w:shd w:fill="auto" w:val="clear"/>
+        </w:rPr>
+        <w:t xml:space="preserve">)</w:t>
+      </w:r>
+    </w:p>
+    <w:p>
+      <w:pPr>
+        <w:spacing w:before="0" w:after="200" w:line="276"/>
+        <w:ind w:right="0" w:left="0" w:firstLine="0"/>
+        <w:jc w:val="left"/>
+        <w:rPr>
+          <w:rFonts w:ascii="Calibri" w:hAnsi="Calibri" w:cs="Calibri" w:eastAsia="Calibri"/>
+          <w:color w:val="auto"/>
+          <w:spacing w:val="0"/>
+          <w:position w:val="0"/>
+          <w:sz w:val="24"/>
+          <w:shd w:fill="auto" w:val="clear"/>
+        </w:rPr>
+      </w:pPr>
+      <w:r>
+        <w:rPr>
+          <w:rFonts w:ascii="Calibri" w:hAnsi="Calibri" w:cs="Calibri" w:eastAsia="Calibri"/>
+          <w:b/>
+          <w:color w:val="FF0000"/>
+          <w:spacing w:val="0"/>
+          <w:position w:val="0"/>
+          <w:sz w:val="32"/>
+          <w:shd w:fill="auto" w:val="clear"/>
+        </w:rPr>
+        <w:t xml:space="preserve">Strongly conected component </w:t>
+      </w:r>
+      <w:r>
+        <w:rPr>
+          <w:rFonts w:ascii="Calibri" w:hAnsi="Calibri" w:cs="Calibri" w:eastAsia="Calibri"/>
+          <w:b/>
+          <w:color w:val="auto"/>
+          <w:spacing w:val="0"/>
+          <w:position w:val="0"/>
+          <w:sz w:val="24"/>
+          <w:shd w:fill="auto" w:val="clear"/>
+        </w:rPr>
+        <w:t xml:space="preserve">=&gt; </w:t>
+      </w:r>
+      <w:r>
+        <w:rPr>
+          <w:rFonts w:ascii="Calibri" w:hAnsi="Calibri" w:cs="Calibri" w:eastAsia="Calibri"/>
+          <w:color w:val="auto"/>
+          <w:spacing w:val="0"/>
+          <w:position w:val="0"/>
+          <w:sz w:val="24"/>
+          <w:shd w:fill="auto" w:val="clear"/>
+        </w:rPr>
+        <w:t xml:space="preserve">kisi graph me koi aisa segment hai jisme hame kisi bhi node se uss segment ke sare node pe ja sakte hai us segment ko ham SCC kahte hai;</w:t>
+      </w:r>
+    </w:p>
+    <w:p>
+      <w:pPr>
+        <w:spacing w:before="0" w:after="200" w:line="276"/>
+        <w:ind w:right="0" w:left="0" w:firstLine="0"/>
+        <w:jc w:val="left"/>
+        <w:rPr>
+          <w:rFonts w:ascii="Calibri" w:hAnsi="Calibri" w:cs="Calibri" w:eastAsia="Calibri"/>
+          <w:color w:val="auto"/>
+          <w:spacing w:val="0"/>
+          <w:position w:val="0"/>
+          <w:sz w:val="24"/>
+          <w:shd w:fill="auto" w:val="clear"/>
+        </w:rPr>
+      </w:pPr>
+      <w:r>
+        <w:rPr>
+          <w:rFonts w:ascii="Calibri" w:hAnsi="Calibri" w:cs="Calibri" w:eastAsia="Calibri"/>
+          <w:b/>
+          <w:color w:val="FF0000"/>
+          <w:spacing w:val="0"/>
+          <w:position w:val="0"/>
+          <w:sz w:val="32"/>
+          <w:shd w:fill="auto" w:val="clear"/>
+        </w:rPr>
+        <w:t xml:space="preserve">Kosaraju's Algorithem </w:t>
+      </w:r>
+      <w:r>
+        <w:rPr>
+          <w:rFonts w:ascii="Calibri" w:hAnsi="Calibri" w:cs="Calibri" w:eastAsia="Calibri"/>
+          <w:b/>
+          <w:color w:val="auto"/>
+          <w:spacing w:val="0"/>
+          <w:position w:val="0"/>
+          <w:sz w:val="24"/>
+          <w:shd w:fill="auto" w:val="clear"/>
+        </w:rPr>
+        <w:t xml:space="preserve">=&gt; </w:t>
+      </w:r>
+      <w:r>
+        <w:rPr>
+          <w:rFonts w:ascii="Calibri" w:hAnsi="Calibri" w:cs="Calibri" w:eastAsia="Calibri"/>
+          <w:color w:val="auto"/>
+          <w:spacing w:val="0"/>
+          <w:position w:val="0"/>
+          <w:sz w:val="24"/>
+          <w:shd w:fill="auto" w:val="clear"/>
+        </w:rPr>
+        <w:t xml:space="preserve">isme ham pahle tp sort vectore nilkalenge phir graph ka transpose nikal kar ham tp sort vector ke basis pe graph me dfs karenge aur jitne bar bhi hame disconected graph milega wahi SCC count hoga;</w:t>
+      </w:r>
+    </w:p>
+    <w:p>
+      <w:pPr>
+        <w:spacing w:before="0" w:after="200" w:line="276"/>
+        <w:ind w:right="0" w:left="0" w:firstLine="0"/>
+        <w:jc w:val="left"/>
+        <w:rPr>
+          <w:rFonts w:ascii="Calibri" w:hAnsi="Calibri" w:cs="Calibri" w:eastAsia="Calibri"/>
+          <w:b/>
+          <w:color w:val="auto"/>
+          <w:spacing w:val="0"/>
+          <w:position w:val="0"/>
+          <w:sz w:val="24"/>
+          <w:shd w:fill="auto" w:val="clear"/>
+        </w:rPr>
+      </w:pPr>
+      <w:r>
+        <w:rPr>
+          <w:rFonts w:ascii="Calibri" w:hAnsi="Calibri" w:cs="Calibri" w:eastAsia="Calibri"/>
+          <w:b/>
+          <w:color w:val="auto"/>
+          <w:spacing w:val="0"/>
+          <w:position w:val="0"/>
+          <w:sz w:val="24"/>
+          <w:shd w:fill="auto" w:val="clear"/>
+        </w:rPr>
+        <w:t xml:space="preserve">Q-14=&gt; Number of Island (</w:t>
+      </w:r>
+      <w:hyperlink xmlns:r="http://schemas.openxmlformats.org/officeDocument/2006/relationships" r:id="docRId15">
+        <w:r>
+          <w:rPr>
+            <w:rFonts w:ascii="Calibri" w:hAnsi="Calibri" w:cs="Calibri" w:eastAsia="Calibri"/>
+            <w:b/>
+            <w:color w:val="0000FF"/>
+            <w:spacing w:val="0"/>
+            <w:position w:val="0"/>
+            <w:sz w:val="24"/>
+            <w:u w:val="single"/>
+            <w:shd w:fill="auto" w:val="clear"/>
+          </w:rPr>
+          <w:t xml:space="preserve">https://leetcode.com/problems/number-of-islands/</w:t>
+        </w:r>
+      </w:hyperlink>
+      <w:r>
+        <w:rPr>
+          <w:rFonts w:ascii="Calibri" w:hAnsi="Calibri" w:cs="Calibri" w:eastAsia="Calibri"/>
+          <w:b/>
+          <w:color w:val="auto"/>
+          <w:spacing w:val="0"/>
+          <w:position w:val="0"/>
+          <w:sz w:val="24"/>
+          <w:shd w:fill="auto" w:val="clear"/>
+        </w:rPr>
+        <w:t xml:space="preserve">)</w:t>
+      </w:r>
+    </w:p>
+    <w:p>
+      <w:pPr>
+        <w:spacing w:before="0" w:after="200" w:line="276"/>
+        <w:ind w:right="0" w:left="0" w:firstLine="0"/>
+        <w:jc w:val="left"/>
+        <w:rPr>
+          <w:rFonts w:ascii="Calibri" w:hAnsi="Calibri" w:cs="Calibri" w:eastAsia="Calibri"/>
+          <w:b/>
+          <w:color w:val="auto"/>
+          <w:spacing w:val="0"/>
+          <w:position w:val="0"/>
+          <w:sz w:val="24"/>
+          <w:shd w:fill="auto" w:val="clear"/>
+        </w:rPr>
+      </w:pPr>
+      <w:r>
+        <w:rPr>
+          <w:rFonts w:ascii="Calibri" w:hAnsi="Calibri" w:cs="Calibri" w:eastAsia="Calibri"/>
+          <w:b/>
+          <w:color w:val="auto"/>
+          <w:spacing w:val="0"/>
+          <w:position w:val="0"/>
+          <w:sz w:val="24"/>
+          <w:shd w:fill="auto" w:val="clear"/>
+        </w:rPr>
+        <w:t xml:space="preserve">Q-15=&gt; Flood Fill (</w:t>
+      </w:r>
+      <w:hyperlink xmlns:r="http://schemas.openxmlformats.org/officeDocument/2006/relationships" r:id="docRId16">
+        <w:r>
+          <w:rPr>
+            <w:rFonts w:ascii="Calibri" w:hAnsi="Calibri" w:cs="Calibri" w:eastAsia="Calibri"/>
+            <w:b/>
+            <w:color w:val="0000FF"/>
+            <w:spacing w:val="0"/>
+            <w:position w:val="0"/>
+            <w:sz w:val="24"/>
+            <w:u w:val="single"/>
+            <w:shd w:fill="auto" w:val="clear"/>
+          </w:rPr>
+          <w:t xml:space="preserve">https://leetcode.com/problems/flood-fill/</w:t>
+        </w:r>
+      </w:hyperlink>
+      <w:r>
+        <w:rPr>
+          <w:rFonts w:ascii="Calibri" w:hAnsi="Calibri" w:cs="Calibri" w:eastAsia="Calibri"/>
+          <w:b/>
+          <w:color w:val="auto"/>
+          <w:spacing w:val="0"/>
+          <w:position w:val="0"/>
+          <w:sz w:val="24"/>
+          <w:shd w:fill="auto" w:val="clear"/>
+        </w:rPr>
+        <w:t xml:space="preserve">)</w:t>
+      </w:r>
+    </w:p>
+    <w:p>
+      <w:pPr>
+        <w:spacing w:before="0" w:after="200" w:line="276"/>
+        <w:ind w:right="0" w:left="0" w:firstLine="0"/>
+        <w:jc w:val="left"/>
+        <w:rPr>
+          <w:rFonts w:ascii="Calibri" w:hAnsi="Calibri" w:cs="Calibri" w:eastAsia="Calibri"/>
+          <w:b/>
+          <w:color w:val="auto"/>
+          <w:spacing w:val="0"/>
+          <w:position w:val="0"/>
+          <w:sz w:val="24"/>
+          <w:shd w:fill="auto" w:val="clear"/>
+        </w:rPr>
+      </w:pPr>
+      <w:r>
+        <w:rPr>
+          <w:rFonts w:ascii="Calibri" w:hAnsi="Calibri" w:cs="Calibri" w:eastAsia="Calibri"/>
+          <w:b/>
+          <w:color w:val="auto"/>
+          <w:spacing w:val="0"/>
+          <w:position w:val="0"/>
+          <w:sz w:val="24"/>
+          <w:shd w:fill="auto" w:val="clear"/>
+        </w:rPr>
+        <w:t xml:space="preserve">Q-16=&gt; Rat in Maze (</w:t>
+      </w:r>
+      <w:hyperlink xmlns:r="http://schemas.openxmlformats.org/officeDocument/2006/relationships" r:id="docRId17">
+        <w:r>
+          <w:rPr>
+            <w:rFonts w:ascii="Calibri" w:hAnsi="Calibri" w:cs="Calibri" w:eastAsia="Calibri"/>
+            <w:b/>
+            <w:color w:val="0000FF"/>
+            <w:spacing w:val="0"/>
+            <w:position w:val="0"/>
+            <w:sz w:val="24"/>
+            <w:u w:val="single"/>
+            <w:shd w:fill="auto" w:val="clear"/>
+          </w:rPr>
+          <w:t xml:space="preserve">https://practice.geeksforgeeks.org/problems/rat-in-a-maze-problem/1</w:t>
+        </w:r>
+      </w:hyperlink>
+      <w:r>
+        <w:rPr>
+          <w:rFonts w:ascii="Calibri" w:hAnsi="Calibri" w:cs="Calibri" w:eastAsia="Calibri"/>
+          <w:b/>
+          <w:color w:val="auto"/>
+          <w:spacing w:val="0"/>
+          <w:position w:val="0"/>
+          <w:sz w:val="24"/>
+          <w:shd w:fill="auto" w:val="clear"/>
+        </w:rPr>
+        <w:t xml:space="preserve">)</w:t>
+      </w:r>
+    </w:p>
+    <w:p>
+      <w:pPr>
+        <w:spacing w:before="0" w:after="200" w:line="276"/>
+        <w:ind w:right="0" w:left="0" w:firstLine="0"/>
+        <w:jc w:val="left"/>
+        <w:rPr>
+          <w:rFonts w:ascii="Calibri" w:hAnsi="Calibri" w:cs="Calibri" w:eastAsia="Calibri"/>
+          <w:b/>
+          <w:color w:val="auto"/>
+          <w:spacing w:val="0"/>
+          <w:position w:val="0"/>
+          <w:sz w:val="24"/>
+          <w:shd w:fill="auto" w:val="clear"/>
+        </w:rPr>
+      </w:pPr>
+      <w:r>
+        <w:rPr>
+          <w:rFonts w:ascii="Calibri" w:hAnsi="Calibri" w:cs="Calibri" w:eastAsia="Calibri"/>
+          <w:b/>
+          <w:color w:val="auto"/>
+          <w:spacing w:val="0"/>
+          <w:position w:val="0"/>
+          <w:sz w:val="24"/>
+          <w:shd w:fill="auto" w:val="clear"/>
+        </w:rPr>
+        <w:t xml:space="preserve">Q-17=&gt; Steps By knight (</w:t>
+      </w:r>
+      <w:hyperlink xmlns:r="http://schemas.openxmlformats.org/officeDocument/2006/relationships" r:id="docRId18">
+        <w:r>
+          <w:rPr>
+            <w:rFonts w:ascii="Calibri" w:hAnsi="Calibri" w:cs="Calibri" w:eastAsia="Calibri"/>
+            <w:b/>
+            <w:color w:val="0000FF"/>
+            <w:spacing w:val="0"/>
+            <w:position w:val="0"/>
+            <w:sz w:val="24"/>
+            <w:u w:val="single"/>
+            <w:shd w:fill="auto" w:val="clear"/>
+          </w:rPr>
+          <w:t xml:space="preserve">https://practice.geeksforgeeks.org/problems/steps-by-knight5927/1</w:t>
+        </w:r>
+      </w:hyperlink>
+      <w:r>
+        <w:rPr>
+          <w:rFonts w:ascii="Calibri" w:hAnsi="Calibri" w:cs="Calibri" w:eastAsia="Calibri"/>
+          <w:b/>
+          <w:color w:val="auto"/>
+          <w:spacing w:val="0"/>
+          <w:position w:val="0"/>
+          <w:sz w:val="24"/>
+          <w:shd w:fill="auto" w:val="clear"/>
+        </w:rPr>
+        <w:t xml:space="preserve">)</w:t>
+      </w:r>
+    </w:p>
+    <w:p>
+      <w:pPr>
+        <w:spacing w:before="0" w:after="200" w:line="276"/>
+        <w:ind w:right="0" w:left="0" w:firstLine="0"/>
+        <w:jc w:val="left"/>
+        <w:rPr>
+          <w:rFonts w:ascii="Calibri" w:hAnsi="Calibri" w:cs="Calibri" w:eastAsia="Calibri"/>
+          <w:b/>
+          <w:color w:val="auto"/>
+          <w:spacing w:val="0"/>
+          <w:position w:val="0"/>
+          <w:sz w:val="24"/>
+          <w:shd w:fill="auto" w:val="clear"/>
+        </w:rPr>
+      </w:pPr>
+      <w:r>
+        <w:rPr>
+          <w:rFonts w:ascii="Calibri" w:hAnsi="Calibri" w:cs="Calibri" w:eastAsia="Calibri"/>
+          <w:b/>
+          <w:color w:val="auto"/>
+          <w:spacing w:val="0"/>
+          <w:position w:val="0"/>
+          <w:sz w:val="24"/>
+          <w:shd w:fill="auto" w:val="clear"/>
+        </w:rPr>
+        <w:t xml:space="preserve">Q-18=&gt; Number of Operations to Make Network Connected (</w:t>
+      </w:r>
+      <w:hyperlink xmlns:r="http://schemas.openxmlformats.org/officeDocument/2006/relationships" r:id="docRId19">
+        <w:r>
+          <w:rPr>
+            <w:rFonts w:ascii="Calibri" w:hAnsi="Calibri" w:cs="Calibri" w:eastAsia="Calibri"/>
+            <w:b/>
+            <w:color w:val="0000FF"/>
+            <w:spacing w:val="0"/>
+            <w:position w:val="0"/>
+            <w:sz w:val="24"/>
+            <w:u w:val="single"/>
+            <w:shd w:fill="auto" w:val="clear"/>
+          </w:rPr>
+          <w:t xml:space="preserve">https://leetcode.com/problems/number-of-operations-to-make-network-connected/</w:t>
+        </w:r>
+      </w:hyperlink>
+      <w:r>
+        <w:rPr>
+          <w:rFonts w:ascii="Calibri" w:hAnsi="Calibri" w:cs="Calibri" w:eastAsia="Calibri"/>
+          <w:b/>
+          <w:color w:val="auto"/>
+          <w:spacing w:val="0"/>
+          <w:position w:val="0"/>
+          <w:sz w:val="24"/>
+          <w:shd w:fill="auto" w:val="clear"/>
+        </w:rPr>
+        <w:t xml:space="preserve">)</w:t>
+      </w:r>
+    </w:p>
+    <w:p>
+      <w:pPr>
+        <w:spacing w:before="0" w:after="200" w:line="276"/>
+        <w:ind w:right="0" w:left="0" w:firstLine="0"/>
+        <w:jc w:val="left"/>
+        <w:rPr>
+          <w:rFonts w:ascii="Calibri" w:hAnsi="Calibri" w:cs="Calibri" w:eastAsia="Calibri"/>
+          <w:b/>
+          <w:color w:val="auto"/>
+          <w:spacing w:val="0"/>
+          <w:position w:val="0"/>
+          <w:sz w:val="24"/>
+          <w:shd w:fill="auto" w:val="clear"/>
+        </w:rPr>
+      </w:pPr>
+      <w:r>
+        <w:rPr>
+          <w:rFonts w:ascii="Calibri" w:hAnsi="Calibri" w:cs="Calibri" w:eastAsia="Calibri"/>
+          <w:b/>
+          <w:color w:val="auto"/>
+          <w:spacing w:val="0"/>
+          <w:position w:val="0"/>
+          <w:sz w:val="24"/>
+          <w:shd w:fill="auto" w:val="clear"/>
+        </w:rPr>
+        <w:t xml:space="preserve">Q-19=&gt;Find Eventual Safe States (</w:t>
+      </w:r>
+      <w:hyperlink xmlns:r="http://schemas.openxmlformats.org/officeDocument/2006/relationships" r:id="docRId20">
+        <w:r>
+          <w:rPr>
+            <w:rFonts w:ascii="Calibri" w:hAnsi="Calibri" w:cs="Calibri" w:eastAsia="Calibri"/>
+            <w:b/>
+            <w:color w:val="0000FF"/>
+            <w:spacing w:val="0"/>
+            <w:position w:val="0"/>
+            <w:sz w:val="24"/>
+            <w:u w:val="single"/>
+            <w:shd w:fill="auto" w:val="clear"/>
+          </w:rPr>
+          <w:t xml:space="preserve">https://leetcode.com/problems/find-eventual-safe-states/</w:t>
+        </w:r>
+      </w:hyperlink>
+      <w:r>
+        <w:rPr>
+          <w:rFonts w:ascii="Calibri" w:hAnsi="Calibri" w:cs="Calibri" w:eastAsia="Calibri"/>
+          <w:b/>
+          <w:color w:val="auto"/>
+          <w:spacing w:val="0"/>
+          <w:position w:val="0"/>
+          <w:sz w:val="24"/>
+          <w:shd w:fill="auto" w:val="clear"/>
+        </w:rPr>
+        <w:t xml:space="preserve">)</w:t>
+      </w:r>
+    </w:p>
+    <w:p>
+      <w:pPr>
+        <w:spacing w:before="0" w:after="200" w:line="276"/>
+        <w:ind w:right="0" w:left="0" w:firstLine="0"/>
+        <w:jc w:val="left"/>
+        <w:rPr>
+          <w:rFonts w:ascii="Calibri" w:hAnsi="Calibri" w:cs="Calibri" w:eastAsia="Calibri"/>
+          <w:color w:val="auto"/>
+          <w:spacing w:val="0"/>
+          <w:position w:val="0"/>
+          <w:sz w:val="24"/>
+          <w:shd w:fill="auto" w:val="clear"/>
+        </w:rPr>
+      </w:pPr>
+      <w:r>
+        <w:rPr>
+          <w:rFonts w:ascii="Calibri" w:hAnsi="Calibri" w:cs="Calibri" w:eastAsia="Calibri"/>
+          <w:color w:val="auto"/>
+          <w:spacing w:val="0"/>
+          <w:position w:val="0"/>
+          <w:sz w:val="24"/>
+          <w:shd w:fill="auto" w:val="clear"/>
+        </w:rPr>
+        <w:t xml:space="preserve">hint_1=&gt; isme dp ke momorisation aur dfs ka use karna hai nahi to tle aa jayega;</w:t>
+      </w:r>
+    </w:p>
+    <w:p>
+      <w:pPr>
+        <w:spacing w:before="0" w:after="200" w:line="276"/>
+        <w:ind w:right="0" w:left="0" w:firstLine="0"/>
+        <w:jc w:val="left"/>
+        <w:rPr>
+          <w:rFonts w:ascii="Calibri" w:hAnsi="Calibri" w:cs="Calibri" w:eastAsia="Calibri"/>
+          <w:b/>
+          <w:color w:val="auto"/>
+          <w:spacing w:val="0"/>
+          <w:position w:val="0"/>
+          <w:sz w:val="24"/>
+          <w:shd w:fill="auto" w:val="clear"/>
+        </w:rPr>
+      </w:pPr>
+      <w:r>
+        <w:rPr>
+          <w:rFonts w:ascii="Calibri" w:hAnsi="Calibri" w:cs="Calibri" w:eastAsia="Calibri"/>
+          <w:b/>
+          <w:color w:val="auto"/>
+          <w:spacing w:val="0"/>
+          <w:position w:val="0"/>
+          <w:sz w:val="24"/>
+          <w:shd w:fill="auto" w:val="clear"/>
+        </w:rPr>
+        <w:t xml:space="preserve">Q-20=&gt;Time Needed to Inform All Employees (</w:t>
+      </w:r>
+      <w:hyperlink xmlns:r="http://schemas.openxmlformats.org/officeDocument/2006/relationships" r:id="docRId21">
+        <w:r>
+          <w:rPr>
+            <w:rFonts w:ascii="Calibri" w:hAnsi="Calibri" w:cs="Calibri" w:eastAsia="Calibri"/>
+            <w:b/>
+            <w:color w:val="0000FF"/>
+            <w:spacing w:val="0"/>
+            <w:position w:val="0"/>
+            <w:sz w:val="24"/>
+            <w:u w:val="single"/>
+            <w:shd w:fill="auto" w:val="clear"/>
+          </w:rPr>
+          <w:t xml:space="preserve">https://leetcode.com/problems/time-needed-to-inform-all-employees/</w:t>
+        </w:r>
+      </w:hyperlink>
+      <w:r>
+        <w:rPr>
+          <w:rFonts w:ascii="Calibri" w:hAnsi="Calibri" w:cs="Calibri" w:eastAsia="Calibri"/>
+          <w:b/>
+          <w:color w:val="auto"/>
+          <w:spacing w:val="0"/>
+          <w:position w:val="0"/>
+          <w:sz w:val="24"/>
+          <w:shd w:fill="auto" w:val="clear"/>
+        </w:rPr>
+        <w:t xml:space="preserve">)</w:t>
+      </w:r>
+    </w:p>
+    <w:p>
+      <w:pPr>
+        <w:spacing w:before="0" w:after="200" w:line="276"/>
+        <w:ind w:right="0" w:left="0" w:firstLine="0"/>
+        <w:jc w:val="left"/>
+        <w:rPr>
+          <w:rFonts w:ascii="Calibri" w:hAnsi="Calibri" w:cs="Calibri" w:eastAsia="Calibri"/>
+          <w:b/>
+          <w:color w:val="auto"/>
+          <w:spacing w:val="0"/>
+          <w:position w:val="0"/>
+          <w:sz w:val="24"/>
+          <w:shd w:fill="auto" w:val="clear"/>
+        </w:rPr>
+      </w:pPr>
+      <w:r>
+        <w:rPr>
+          <w:rFonts w:ascii="Calibri" w:hAnsi="Calibri" w:cs="Calibri" w:eastAsia="Calibri"/>
+          <w:color w:val="auto"/>
+          <w:spacing w:val="0"/>
+          <w:position w:val="0"/>
+          <w:sz w:val="24"/>
+          <w:shd w:fill="auto" w:val="clear"/>
+        </w:rPr>
+        <w:t xml:space="preserve">hint_1=&gt; isme hame jo manager wala array hai wo ek tarah se prt ka array hai to ham simple prt pe hi har ek node ke liye time nikal lenge aur usme se jo maximum time hoga wahi ans hoga bas isme ham memorisation lga ke time complexity ko ghata sakte hai;</w:t>
+      </w:r>
+    </w:p>
+    <w:p>
+      <w:pPr>
+        <w:spacing w:before="0" w:after="200" w:line="276"/>
+        <w:ind w:right="0" w:left="0" w:firstLine="0"/>
+        <w:jc w:val="left"/>
+        <w:rPr>
+          <w:rFonts w:ascii="Calibri" w:hAnsi="Calibri" w:cs="Calibri" w:eastAsia="Calibri"/>
+          <w:b/>
+          <w:color w:val="auto"/>
+          <w:spacing w:val="0"/>
+          <w:position w:val="0"/>
+          <w:sz w:val="24"/>
+          <w:shd w:fill="auto" w:val="clear"/>
+        </w:rPr>
+      </w:pPr>
+      <w:r>
+        <w:rPr>
+          <w:rFonts w:ascii="Calibri" w:hAnsi="Calibri" w:cs="Calibri" w:eastAsia="Calibri"/>
+          <w:b/>
+          <w:color w:val="auto"/>
+          <w:spacing w:val="0"/>
+          <w:position w:val="0"/>
+          <w:sz w:val="24"/>
+          <w:shd w:fill="auto" w:val="clear"/>
+        </w:rPr>
+        <w:t xml:space="preserve">Q-21=&gt;Negative weight cycle  (</w:t>
+      </w:r>
+      <w:hyperlink xmlns:r="http://schemas.openxmlformats.org/officeDocument/2006/relationships" r:id="docRId22">
+        <w:r>
+          <w:rPr>
+            <w:rFonts w:ascii="Calibri" w:hAnsi="Calibri" w:cs="Calibri" w:eastAsia="Calibri"/>
+            <w:b/>
+            <w:color w:val="0000FF"/>
+            <w:spacing w:val="0"/>
+            <w:position w:val="0"/>
+            <w:sz w:val="24"/>
+            <w:u w:val="single"/>
+            <w:shd w:fill="auto" w:val="clear"/>
+          </w:rPr>
+          <w:t xml:space="preserve">https://practice.geeksforgeeks.org/problems/negative-weight-cycle3504/1#</w:t>
+        </w:r>
+      </w:hyperlink>
+      <w:r>
+        <w:rPr>
+          <w:rFonts w:ascii="Calibri" w:hAnsi="Calibri" w:cs="Calibri" w:eastAsia="Calibri"/>
+          <w:b/>
+          <w:color w:val="auto"/>
+          <w:spacing w:val="0"/>
+          <w:position w:val="0"/>
+          <w:sz w:val="24"/>
+          <w:shd w:fill="auto" w:val="clear"/>
+        </w:rPr>
+        <w:t xml:space="preserve">)</w:t>
+      </w:r>
+    </w:p>
+    <w:p>
+      <w:pPr>
+        <w:spacing w:before="0" w:after="200" w:line="276"/>
+        <w:ind w:right="0" w:left="0" w:firstLine="0"/>
+        <w:jc w:val="left"/>
+        <w:rPr>
+          <w:rFonts w:ascii="Calibri" w:hAnsi="Calibri" w:cs="Calibri" w:eastAsia="Calibri"/>
+          <w:color w:val="auto"/>
+          <w:spacing w:val="0"/>
+          <w:position w:val="0"/>
+          <w:sz w:val="24"/>
+          <w:shd w:fill="auto" w:val="clear"/>
+        </w:rPr>
+      </w:pPr>
+      <w:r>
+        <w:rPr>
+          <w:rFonts w:ascii="Calibri" w:hAnsi="Calibri" w:cs="Calibri" w:eastAsia="Calibri"/>
+          <w:color w:val="auto"/>
+          <w:spacing w:val="0"/>
+          <w:position w:val="0"/>
+          <w:sz w:val="24"/>
+          <w:shd w:fill="auto" w:val="clear"/>
+        </w:rPr>
+        <w:t xml:space="preserve">hint_1=&gt; isme ham belmond ford wale algorithem ka use karke -ve cycle find karenge (iske liye wahi last wale itration me agar dt[v] ki value change hoti hai to phir -ve cycle hai);</w:t>
+      </w:r>
+    </w:p>
+    <w:p>
+      <w:pPr>
+        <w:spacing w:before="0" w:after="200" w:line="276"/>
+        <w:ind w:right="0" w:left="0" w:firstLine="0"/>
+        <w:jc w:val="left"/>
+        <w:rPr>
+          <w:rFonts w:ascii="Calibri" w:hAnsi="Calibri" w:cs="Calibri" w:eastAsia="Calibri"/>
+          <w:b/>
+          <w:color w:val="auto"/>
+          <w:spacing w:val="0"/>
+          <w:position w:val="0"/>
+          <w:sz w:val="24"/>
+          <w:shd w:fill="auto" w:val="clear"/>
+        </w:rPr>
+      </w:pPr>
+    </w:p>
+    <w:p>
+      <w:pPr>
+        <w:spacing w:before="0" w:after="200" w:line="276"/>
+        <w:ind w:right="0" w:left="0" w:firstLine="0"/>
+        <w:jc w:val="left"/>
+        <w:rPr>
+          <w:rFonts w:ascii="Calibri" w:hAnsi="Calibri" w:cs="Calibri" w:eastAsia="Calibri"/>
+          <w:color w:val="auto"/>
+          <w:spacing w:val="0"/>
+          <w:position w:val="0"/>
+          <w:sz w:val="24"/>
+          <w:shd w:fill="auto" w:val="clear"/>
+        </w:rPr>
+      </w:pPr>
+    </w:p>
+    <w:p>
+      <w:pPr>
+        <w:spacing w:before="0" w:after="200" w:line="276"/>
+        <w:ind w:right="0" w:left="0" w:firstLine="0"/>
+        <w:jc w:val="left"/>
+        <w:rPr>
+          <w:rFonts w:ascii="Calibri" w:hAnsi="Calibri" w:cs="Calibri" w:eastAsia="Calibri"/>
+          <w:color w:val="auto"/>
+          <w:spacing w:val="0"/>
+          <w:position w:val="0"/>
+          <w:sz w:val="24"/>
+          <w:shd w:fill="auto" w:val="clear"/>
+        </w:rPr>
+      </w:pPr>
+    </w:p>
+    <w:p>
+      <w:pPr>
+        <w:spacing w:before="0" w:after="200" w:line="276"/>
+        <w:ind w:right="0" w:left="0" w:firstLine="0"/>
+        <w:jc w:val="left"/>
+        <w:rPr>
+          <w:rFonts w:ascii="Calibri" w:hAnsi="Calibri" w:cs="Calibri" w:eastAsia="Calibri"/>
+          <w:color w:val="auto"/>
+          <w:spacing w:val="0"/>
+          <w:position w:val="0"/>
+          <w:sz w:val="24"/>
+          <w:shd w:fill="auto" w:val="clear"/>
+        </w:rPr>
+      </w:pPr>
+    </w:p>
+    <w:p>
+      <w:pPr>
+        <w:spacing w:before="0" w:after="200" w:line="276"/>
+        <w:ind w:right="0" w:left="0" w:firstLine="0"/>
+        <w:jc w:val="left"/>
+        <w:rPr>
+          <w:rFonts w:ascii="Calibri" w:hAnsi="Calibri" w:cs="Calibri" w:eastAsia="Calibri"/>
+          <w:color w:val="auto"/>
+          <w:spacing w:val="0"/>
+          <w:position w:val="0"/>
+          <w:sz w:val="24"/>
+          <w:shd w:fill="auto" w:val="clear"/>
+        </w:rPr>
+      </w:pPr>
+    </w:p>
+    <w:p>
+      <w:pPr>
+        <w:spacing w:before="0" w:after="200" w:line="276"/>
+        <w:ind w:right="0" w:left="0" w:firstLine="0"/>
+        <w:jc w:val="left"/>
+        <w:rPr>
+          <w:rFonts w:ascii="Calibri" w:hAnsi="Calibri" w:cs="Calibri" w:eastAsia="Calibri"/>
+          <w:color w:val="auto"/>
+          <w:spacing w:val="0"/>
+          <w:position w:val="0"/>
+          <w:sz w:val="24"/>
+          <w:shd w:fill="auto" w:val="clear"/>
+        </w:rPr>
+      </w:pPr>
+    </w:p>
+    <w:p>
+      <w:pPr>
+        <w:spacing w:before="0" w:after="200" w:line="276"/>
+        <w:ind w:right="0" w:left="0" w:firstLine="0"/>
+        <w:jc w:val="left"/>
+        <w:rPr>
+          <w:rFonts w:ascii="Calibri" w:hAnsi="Calibri" w:cs="Calibri" w:eastAsia="Calibri"/>
+          <w:color w:val="auto"/>
+          <w:spacing w:val="0"/>
+          <w:position w:val="0"/>
+          <w:sz w:val="24"/>
+          <w:shd w:fill="auto" w:val="clear"/>
+        </w:rPr>
+      </w:pPr>
+    </w:p>
+    <w:p>
+      <w:pPr>
+        <w:spacing w:before="0" w:after="200" w:line="276"/>
+        <w:ind w:right="0" w:left="0" w:firstLine="0"/>
+        <w:jc w:val="left"/>
+        <w:rPr>
+          <w:rFonts w:ascii="Calibri" w:hAnsi="Calibri" w:cs="Calibri" w:eastAsia="Calibri"/>
+          <w:color w:val="auto"/>
+          <w:spacing w:val="0"/>
+          <w:position w:val="0"/>
+          <w:sz w:val="24"/>
+          <w:shd w:fill="auto" w:val="clear"/>
+        </w:rPr>
+      </w:pPr>
+    </w:p>
+    <w:p>
+      <w:pPr>
+        <w:spacing w:before="0" w:after="200" w:line="276"/>
+        <w:ind w:right="0" w:left="0" w:firstLine="0"/>
+        <w:jc w:val="left"/>
+        <w:rPr>
+          <w:rFonts w:ascii="Calibri" w:hAnsi="Calibri" w:cs="Calibri" w:eastAsia="Calibri"/>
+          <w:color w:val="auto"/>
+          <w:spacing w:val="0"/>
+          <w:position w:val="0"/>
+          <w:sz w:val="24"/>
+          <w:shd w:fill="auto" w:val="clear"/>
+        </w:rPr>
+      </w:pPr>
     </w:p>
     <w:p>
       <w:pPr>

</xml_diff>